<commit_message>
Submit to metacognition and learning
</commit_message>
<xml_diff>
--- a/7 Manuscript/Mediated Reactivity Blinded.docx
+++ b/7 Manuscript/Mediated Reactivity Blinded.docx
@@ -1,220 +1,24 @@
 
 <file path=word/document.xml><?xml version="1.0" encoding="utf-8"?>
-<w:document xmlns:wpc="http://schemas.microsoft.com/office/word/2010/wordprocessingCanvas" xmlns:cx="http://schemas.microsoft.com/office/drawing/2014/chartex" xmlns:cx1="http://schemas.microsoft.com/office/drawing/2015/9/8/chartex" xmlns:cx2="http://schemas.microsoft.com/office/drawing/2015/10/21/chartex" xmlns:cx3="http://schemas.microsoft.com/office/drawing/2016/5/9/chartex" xmlns:cx4="http://schemas.microsoft.com/office/drawing/2016/5/10/chartex" xmlns:cx5="http://schemas.microsoft.com/office/drawing/2016/5/11/chartex" xmlns:cx6="http://schemas.microsoft.com/office/drawing/2016/5/12/chartex" xmlns:cx7="http://schemas.microsoft.com/office/drawing/2016/5/13/chartex" xmlns:cx8="http://schemas.microsoft.com/office/drawing/2016/5/14/chartex" xmlns:mc="http://schemas.openxmlformats.org/markup-compatibility/2006" xmlns:aink="http://schemas.microsoft.com/office/drawing/2016/ink" xmlns:am3d="http://schemas.microsoft.com/office/drawing/2017/model3d" xmlns:o="urn:schemas-microsoft-com:office:office" xmlns:r="http://schemas.openxmlformats.org/officeDocument/2006/relationships" xmlns:m="http://schemas.openxmlformats.org/officeDocument/2006/math" xmlns:v="urn:schemas-microsoft-com:vml" xmlns:wp14="http://schemas.microsoft.com/office/word/2010/wordprocessingDrawing" xmlns:wp="http://schemas.openxmlformats.org/drawingml/2006/wordprocessingDrawing" xmlns:w10="urn:schemas-microsoft-com:office:word" xmlns:w="http://schemas.openxmlformats.org/wordprocessingml/2006/main" xmlns:w14="http://schemas.microsoft.com/office/word/2010/wordml" xmlns:w15="http://schemas.microsoft.com/office/word/2012/wordml" xmlns:w16cid="http://schemas.microsoft.com/office/word/2016/wordml/cid" xmlns:w16se="http://schemas.microsoft.com/office/word/2015/wordml/symex" xmlns:wpg="http://schemas.microsoft.com/office/word/2010/wordprocessingGroup" xmlns:wpi="http://schemas.microsoft.com/office/word/2010/wordprocessingInk" xmlns:wne="http://schemas.microsoft.com/office/word/2006/wordml" xmlns:wps="http://schemas.microsoft.com/office/word/2010/wordprocessingShape" mc:Ignorable="w14 w15 w16se w16cid wp14">
+<w:document xmlns:wpc="http://schemas.microsoft.com/office/word/2010/wordprocessingCanvas" xmlns:cx="http://schemas.microsoft.com/office/drawing/2014/chartex" xmlns:cx1="http://schemas.microsoft.com/office/drawing/2015/9/8/chartex" xmlns:cx2="http://schemas.microsoft.com/office/drawing/2015/10/21/chartex" xmlns:cx3="http://schemas.microsoft.com/office/drawing/2016/5/9/chartex" xmlns:cx4="http://schemas.microsoft.com/office/drawing/2016/5/10/chartex" xmlns:cx5="http://schemas.microsoft.com/office/drawing/2016/5/11/chartex" xmlns:cx6="http://schemas.microsoft.com/office/drawing/2016/5/12/chartex" xmlns:cx7="http://schemas.microsoft.com/office/drawing/2016/5/13/chartex" xmlns:cx8="http://schemas.microsoft.com/office/drawing/2016/5/14/chartex" xmlns:mc="http://schemas.openxmlformats.org/markup-compatibility/2006" xmlns:aink="http://schemas.microsoft.com/office/drawing/2016/ink" xmlns:am3d="http://schemas.microsoft.com/office/drawing/2017/model3d" xmlns:o="urn:schemas-microsoft-com:office:office" xmlns:oel="http://schemas.microsoft.com/office/2019/extlst" xmlns:r="http://schemas.openxmlformats.org/officeDocument/2006/relationships" xmlns:m="http://schemas.openxmlformats.org/officeDocument/2006/math" xmlns:v="urn:schemas-microsoft-com:vml" xmlns:wp14="http://schemas.microsoft.com/office/word/2010/wordprocessingDrawing" xmlns:wp="http://schemas.openxmlformats.org/drawingml/2006/wordprocessingDrawing" xmlns:w10="urn:schemas-microsoft-com:office:word" xmlns:w="http://schemas.openxmlformats.org/wordprocessingml/2006/main" xmlns:w14="http://schemas.microsoft.com/office/word/2010/wordml" xmlns:w15="http://schemas.microsoft.com/office/word/2012/wordml" xmlns:w16cex="http://schemas.microsoft.com/office/word/2018/wordml/cex" xmlns:w16cid="http://schemas.microsoft.com/office/word/2016/wordml/cid" xmlns:w16="http://schemas.microsoft.com/office/word/2018/wordml" xmlns:w16sdtdh="http://schemas.microsoft.com/office/word/2020/wordml/sdtdatahash" xmlns:w16se="http://schemas.microsoft.com/office/word/2015/wordml/symex" xmlns:wpg="http://schemas.microsoft.com/office/word/2010/wordprocessingGroup" xmlns:wpi="http://schemas.microsoft.com/office/word/2010/wordprocessingInk" xmlns:wne="http://schemas.microsoft.com/office/word/2006/wordml" xmlns:wps="http://schemas.microsoft.com/office/word/2010/wordprocessingShape" mc:Ignorable="w14 w15 w16se w16cid w16 w16cex w16sdtdh wp14">
   <w:body>
     <w:p>
       <w:pPr>
         <w:spacing w:after="0" w:line="480" w:lineRule="auto"/>
         <w:jc w:val="center"/>
         <w:rPr>
-          <w:rStyle w:val="cf01"/>
+          <w:rFonts w:ascii="Times New Roman" w:hAnsi="Times New Roman" w:cs="Times New Roman"/>
+          <w:sz w:val="24"/>
+          <w:szCs w:val="24"/>
         </w:rPr>
       </w:pPr>
-      <w:bookmarkStart w:id="0" w:name="_GoBack"/>
-      <w:bookmarkEnd w:id="0"/>
-      <w:r>
-        <w:rPr>
-          <w:rStyle w:val="cf01"/>
-          <w:rFonts w:ascii="Times New Roman" w:hAnsi="Times New Roman" w:cs="Times New Roman"/>
-          <w:sz w:val="24"/>
-          <w:szCs w:val="24"/>
-        </w:rPr>
-        <w:t xml:space="preserve">Judgment of </w:t>
-      </w:r>
-      <w:r>
-        <w:rPr>
-          <w:rStyle w:val="cf01"/>
-          <w:rFonts w:ascii="Times New Roman" w:hAnsi="Times New Roman" w:cs="Times New Roman"/>
-          <w:sz w:val="24"/>
-          <w:szCs w:val="24"/>
-        </w:rPr>
-        <w:t>L</w:t>
-      </w:r>
-      <w:r>
-        <w:rPr>
-          <w:rStyle w:val="cf01"/>
-          <w:rFonts w:ascii="Times New Roman" w:hAnsi="Times New Roman" w:cs="Times New Roman"/>
-          <w:sz w:val="24"/>
-          <w:szCs w:val="24"/>
-        </w:rPr>
-        <w:t xml:space="preserve">earning </w:t>
-      </w:r>
-      <w:r>
-        <w:rPr>
-          <w:rStyle w:val="cf01"/>
-          <w:rFonts w:ascii="Times New Roman" w:hAnsi="Times New Roman" w:cs="Times New Roman"/>
-          <w:sz w:val="24"/>
-          <w:szCs w:val="24"/>
-        </w:rPr>
-        <w:t>R</w:t>
-      </w:r>
-      <w:r>
-        <w:rPr>
-          <w:rStyle w:val="cf01"/>
-          <w:rFonts w:ascii="Times New Roman" w:hAnsi="Times New Roman" w:cs="Times New Roman"/>
-          <w:sz w:val="24"/>
-          <w:szCs w:val="24"/>
-        </w:rPr>
-        <w:t xml:space="preserve">eactivity </w:t>
-      </w:r>
-      <w:r>
-        <w:rPr>
-          <w:rStyle w:val="cf01"/>
-          <w:rFonts w:ascii="Times New Roman" w:hAnsi="Times New Roman" w:cs="Times New Roman"/>
-          <w:sz w:val="24"/>
-          <w:szCs w:val="24"/>
-        </w:rPr>
-        <w:t>R</w:t>
-      </w:r>
-      <w:r>
-        <w:rPr>
-          <w:rStyle w:val="cf01"/>
-          <w:rFonts w:ascii="Times New Roman" w:hAnsi="Times New Roman" w:cs="Times New Roman"/>
-          <w:sz w:val="24"/>
-          <w:szCs w:val="24"/>
-        </w:rPr>
-        <w:t xml:space="preserve">eflects </w:t>
-      </w:r>
-      <w:r>
-        <w:rPr>
-          <w:rStyle w:val="cf01"/>
-          <w:rFonts w:ascii="Times New Roman" w:hAnsi="Times New Roman" w:cs="Times New Roman"/>
-          <w:sz w:val="24"/>
-          <w:szCs w:val="24"/>
-        </w:rPr>
-        <w:t>E</w:t>
-      </w:r>
-      <w:r>
-        <w:rPr>
-          <w:rStyle w:val="cf01"/>
-          <w:rFonts w:ascii="Times New Roman" w:hAnsi="Times New Roman" w:cs="Times New Roman"/>
-          <w:sz w:val="24"/>
-          <w:szCs w:val="24"/>
-        </w:rPr>
-        <w:t xml:space="preserve">nhanced </w:t>
-      </w:r>
-      <w:r>
-        <w:rPr>
-          <w:rStyle w:val="cf01"/>
-          <w:rFonts w:ascii="Times New Roman" w:hAnsi="Times New Roman" w:cs="Times New Roman"/>
-          <w:sz w:val="24"/>
-          <w:szCs w:val="24"/>
-        </w:rPr>
-        <w:t>R</w:t>
-      </w:r>
-      <w:r>
-        <w:rPr>
-          <w:rStyle w:val="cf01"/>
-          <w:rFonts w:ascii="Times New Roman" w:hAnsi="Times New Roman" w:cs="Times New Roman"/>
-          <w:sz w:val="24"/>
-          <w:szCs w:val="24"/>
-        </w:rPr>
-        <w:t xml:space="preserve">elational </w:t>
-      </w:r>
-      <w:r>
-        <w:rPr>
-          <w:rStyle w:val="cf01"/>
-          <w:rFonts w:ascii="Times New Roman" w:hAnsi="Times New Roman" w:cs="Times New Roman"/>
-          <w:sz w:val="24"/>
-          <w:szCs w:val="24"/>
-        </w:rPr>
-        <w:t>E</w:t>
-      </w:r>
-      <w:r>
-        <w:rPr>
-          <w:rStyle w:val="cf01"/>
-          <w:rFonts w:ascii="Times New Roman" w:hAnsi="Times New Roman" w:cs="Times New Roman"/>
-          <w:sz w:val="24"/>
-          <w:szCs w:val="24"/>
-        </w:rPr>
-        <w:t xml:space="preserve">ncoding </w:t>
-      </w:r>
-      <w:r>
-        <w:rPr>
-          <w:rStyle w:val="cf01"/>
-          <w:rFonts w:ascii="Times New Roman" w:hAnsi="Times New Roman" w:cs="Times New Roman"/>
-          <w:sz w:val="24"/>
-          <w:szCs w:val="24"/>
-        </w:rPr>
-        <w:t>on</w:t>
-      </w:r>
-      <w:r>
-        <w:rPr>
-          <w:rStyle w:val="cf01"/>
-          <w:rFonts w:ascii="Times New Roman" w:hAnsi="Times New Roman" w:cs="Times New Roman"/>
-          <w:sz w:val="24"/>
-          <w:szCs w:val="24"/>
-        </w:rPr>
-        <w:t xml:space="preserve"> </w:t>
-      </w:r>
-      <w:r>
-        <w:rPr>
-          <w:rStyle w:val="cf01"/>
-          <w:rFonts w:ascii="Times New Roman" w:hAnsi="Times New Roman" w:cs="Times New Roman"/>
-          <w:sz w:val="24"/>
-          <w:szCs w:val="24"/>
-        </w:rPr>
-        <w:t>C</w:t>
-      </w:r>
-      <w:r>
-        <w:rPr>
-          <w:rStyle w:val="cf01"/>
-          <w:rFonts w:ascii="Times New Roman" w:hAnsi="Times New Roman" w:cs="Times New Roman"/>
-          <w:sz w:val="24"/>
-          <w:szCs w:val="24"/>
-        </w:rPr>
-        <w:t>ued-</w:t>
-      </w:r>
-      <w:r>
-        <w:rPr>
-          <w:rStyle w:val="cf01"/>
-          <w:rFonts w:ascii="Times New Roman" w:hAnsi="Times New Roman" w:cs="Times New Roman"/>
-          <w:sz w:val="24"/>
-          <w:szCs w:val="24"/>
-        </w:rPr>
-        <w:t>R</w:t>
-      </w:r>
-      <w:r>
-        <w:rPr>
-          <w:rStyle w:val="cf01"/>
-          <w:rFonts w:ascii="Times New Roman" w:hAnsi="Times New Roman" w:cs="Times New Roman"/>
-          <w:sz w:val="24"/>
-          <w:szCs w:val="24"/>
-        </w:rPr>
-        <w:t xml:space="preserve">ecall but not </w:t>
-      </w:r>
-      <w:r>
-        <w:rPr>
-          <w:rStyle w:val="cf01"/>
-          <w:rFonts w:ascii="Times New Roman" w:hAnsi="Times New Roman" w:cs="Times New Roman"/>
-          <w:sz w:val="24"/>
-          <w:szCs w:val="24"/>
-        </w:rPr>
-        <w:t>R</w:t>
-      </w:r>
-      <w:r>
-        <w:rPr>
-          <w:rStyle w:val="cf01"/>
-          <w:rFonts w:ascii="Times New Roman" w:hAnsi="Times New Roman" w:cs="Times New Roman"/>
-          <w:sz w:val="24"/>
-          <w:szCs w:val="24"/>
-        </w:rPr>
-        <w:t>ecognition</w:t>
-      </w:r>
-      <w:r>
-        <w:rPr>
-          <w:rStyle w:val="cf01"/>
-        </w:rPr>
-        <w:t xml:space="preserve"> </w:t>
-      </w:r>
-      <w:r>
-        <w:rPr>
-          <w:rStyle w:val="cf01"/>
-          <w:rFonts w:ascii="Times New Roman" w:hAnsi="Times New Roman" w:cs="Times New Roman"/>
-          <w:sz w:val="24"/>
-          <w:szCs w:val="24"/>
-        </w:rPr>
-        <w:t>Tests</w:t>
+      <w:r>
+        <w:rPr>
+          <w:rFonts w:ascii="Times New Roman" w:hAnsi="Times New Roman" w:cs="Times New Roman"/>
+          <w:sz w:val="24"/>
+          <w:szCs w:val="24"/>
+        </w:rPr>
+        <w:t>Abstract</w:t>
       </w:r>
     </w:p>
     <w:p>
@@ -232,6 +36,1016 @@
           <w:sz w:val="24"/>
           <w:szCs w:val="24"/>
         </w:rPr>
+        <w:t>Judgments of learning (JOLs) are</w:t>
+      </w:r>
+      <w:r>
+        <w:rPr>
+          <w:rFonts w:ascii="Times New Roman" w:hAnsi="Times New Roman" w:cs="Times New Roman"/>
+          <w:sz w:val="24"/>
+          <w:szCs w:val="24"/>
+        </w:rPr>
+        <w:t xml:space="preserve"> often</w:t>
+      </w:r>
+      <w:r>
+        <w:rPr>
+          <w:rFonts w:ascii="Times New Roman" w:hAnsi="Times New Roman" w:cs="Times New Roman"/>
+          <w:sz w:val="24"/>
+          <w:szCs w:val="24"/>
+        </w:rPr>
+        <w:t xml:space="preserve"> reactive on</w:t>
+      </w:r>
+      <w:r>
+        <w:rPr>
+          <w:rFonts w:ascii="Times New Roman" w:hAnsi="Times New Roman" w:cs="Times New Roman"/>
+          <w:sz w:val="24"/>
+          <w:szCs w:val="24"/>
+        </w:rPr>
+        <w:t xml:space="preserve"> memory for</w:t>
+      </w:r>
+      <w:r>
+        <w:rPr>
+          <w:rFonts w:ascii="Times New Roman" w:hAnsi="Times New Roman" w:cs="Times New Roman"/>
+          <w:sz w:val="24"/>
+          <w:szCs w:val="24"/>
+        </w:rPr>
+        <w:t xml:space="preserve"> cue-target pairs. </w:t>
+      </w:r>
+      <w:r>
+        <w:rPr>
+          <w:rFonts w:ascii="Times New Roman" w:hAnsi="Times New Roman" w:cs="Times New Roman"/>
+          <w:sz w:val="24"/>
+          <w:szCs w:val="24"/>
+        </w:rPr>
+        <w:t>This pattern</w:t>
+      </w:r>
+      <w:r>
+        <w:rPr>
+          <w:rFonts w:ascii="Times New Roman" w:hAnsi="Times New Roman" w:cs="Times New Roman"/>
+          <w:sz w:val="24"/>
+          <w:szCs w:val="24"/>
+        </w:rPr>
+        <w:t xml:space="preserve">, however, is moderated by relatedness, as related but not unrelated pairs </w:t>
+      </w:r>
+      <w:r>
+        <w:rPr>
+          <w:rFonts w:ascii="Times New Roman" w:hAnsi="Times New Roman" w:cs="Times New Roman"/>
+          <w:sz w:val="24"/>
+          <w:szCs w:val="24"/>
+        </w:rPr>
+        <w:t>often</w:t>
+      </w:r>
+      <w:r>
+        <w:rPr>
+          <w:rFonts w:ascii="Times New Roman" w:hAnsi="Times New Roman" w:cs="Times New Roman"/>
+          <w:sz w:val="24"/>
+          <w:szCs w:val="24"/>
+        </w:rPr>
+        <w:t xml:space="preserve"> </w:t>
+      </w:r>
+      <w:r>
+        <w:rPr>
+          <w:rFonts w:ascii="Times New Roman" w:hAnsi="Times New Roman" w:cs="Times New Roman"/>
+          <w:sz w:val="24"/>
+          <w:szCs w:val="24"/>
+        </w:rPr>
+        <w:t xml:space="preserve">show a memorial benefit </w:t>
+      </w:r>
+      <w:r>
+        <w:rPr>
+          <w:rFonts w:ascii="Times New Roman" w:hAnsi="Times New Roman" w:cs="Times New Roman"/>
+          <w:sz w:val="24"/>
+          <w:szCs w:val="24"/>
+        </w:rPr>
+        <w:t>compared to</w:t>
+      </w:r>
+      <w:r>
+        <w:rPr>
+          <w:rFonts w:ascii="Times New Roman" w:hAnsi="Times New Roman" w:cs="Times New Roman"/>
+          <w:sz w:val="24"/>
+          <w:szCs w:val="24"/>
+        </w:rPr>
+        <w:t xml:space="preserve"> a no-JOL control group. </w:t>
+      </w:r>
+      <w:r>
+        <w:rPr>
+          <w:rFonts w:ascii="Times New Roman" w:hAnsi="Times New Roman" w:cs="Times New Roman"/>
+          <w:sz w:val="24"/>
+          <w:szCs w:val="24"/>
+        </w:rPr>
+        <w:t>According to</w:t>
+      </w:r>
+      <w:r>
+        <w:rPr>
+          <w:rFonts w:ascii="Times New Roman" w:hAnsi="Times New Roman" w:cs="Times New Roman"/>
+          <w:sz w:val="24"/>
+          <w:szCs w:val="24"/>
+        </w:rPr>
+        <w:t xml:space="preserve"> Soderstrom et al.’s (2015) cue-strengthening account, JOLs direct attention towards intrinsic cues which aid retrieval. However, reactivity may </w:t>
+      </w:r>
+      <w:r>
+        <w:rPr>
+          <w:rFonts w:ascii="Times New Roman" w:hAnsi="Times New Roman" w:cs="Times New Roman"/>
+          <w:sz w:val="24"/>
+          <w:szCs w:val="24"/>
+        </w:rPr>
+        <w:t>also</w:t>
+      </w:r>
+      <w:r>
+        <w:rPr>
+          <w:rFonts w:ascii="Times New Roman" w:hAnsi="Times New Roman" w:cs="Times New Roman"/>
+          <w:sz w:val="24"/>
+          <w:szCs w:val="24"/>
+        </w:rPr>
+        <w:t xml:space="preserve"> </w:t>
+      </w:r>
+      <w:r>
+        <w:rPr>
+          <w:rFonts w:ascii="Times New Roman" w:hAnsi="Times New Roman" w:cs="Times New Roman"/>
+          <w:sz w:val="24"/>
+          <w:szCs w:val="24"/>
+        </w:rPr>
+        <w:t xml:space="preserve">reflect </w:t>
+      </w:r>
+      <w:r>
+        <w:rPr>
+          <w:rFonts w:ascii="Times New Roman" w:hAnsi="Times New Roman" w:cs="Times New Roman"/>
+          <w:sz w:val="24"/>
+          <w:szCs w:val="24"/>
+        </w:rPr>
+        <w:t xml:space="preserve">specific </w:t>
+      </w:r>
+      <w:r>
+        <w:rPr>
+          <w:rFonts w:ascii="Times New Roman" w:hAnsi="Times New Roman" w:cs="Times New Roman"/>
+          <w:sz w:val="24"/>
+          <w:szCs w:val="24"/>
+        </w:rPr>
+        <w:t xml:space="preserve">processing of cue-target </w:t>
+      </w:r>
+      <w:r>
+        <w:rPr>
+          <w:rFonts w:ascii="Times New Roman" w:hAnsi="Times New Roman" w:cs="Times New Roman"/>
+          <w:sz w:val="24"/>
+          <w:szCs w:val="24"/>
+        </w:rPr>
+        <w:t>associations</w:t>
+      </w:r>
+      <w:r>
+        <w:rPr>
+          <w:rFonts w:ascii="Times New Roman" w:hAnsi="Times New Roman" w:cs="Times New Roman"/>
+          <w:sz w:val="24"/>
+          <w:szCs w:val="24"/>
+        </w:rPr>
+        <w:t xml:space="preserve">, which is applied </w:t>
+      </w:r>
+      <w:r>
+        <w:rPr>
+          <w:rFonts w:ascii="Times New Roman" w:hAnsi="Times New Roman" w:cs="Times New Roman"/>
+          <w:sz w:val="24"/>
+          <w:szCs w:val="24"/>
+        </w:rPr>
+        <w:t>whenever</w:t>
+      </w:r>
+      <w:r>
+        <w:rPr>
+          <w:rFonts w:ascii="Times New Roman" w:hAnsi="Times New Roman" w:cs="Times New Roman"/>
+          <w:sz w:val="24"/>
+          <w:szCs w:val="24"/>
+        </w:rPr>
+        <w:t xml:space="preserve"> semantic associations are available</w:t>
+      </w:r>
+      <w:r>
+        <w:rPr>
+          <w:rFonts w:ascii="Times New Roman" w:hAnsi="Times New Roman" w:cs="Times New Roman"/>
+          <w:sz w:val="24"/>
+          <w:szCs w:val="24"/>
+        </w:rPr>
+        <w:t>, even when these associations are indirect</w:t>
+      </w:r>
+      <w:r>
+        <w:rPr>
+          <w:rFonts w:ascii="Times New Roman" w:hAnsi="Times New Roman" w:cs="Times New Roman"/>
+          <w:sz w:val="24"/>
+          <w:szCs w:val="24"/>
+        </w:rPr>
+        <w:t xml:space="preserve">. The present study tested </w:t>
+      </w:r>
+      <w:r>
+        <w:rPr>
+          <w:rFonts w:ascii="Times New Roman" w:hAnsi="Times New Roman" w:cs="Times New Roman"/>
+          <w:sz w:val="24"/>
+          <w:szCs w:val="24"/>
+        </w:rPr>
+        <w:t>this possibility</w:t>
+      </w:r>
+      <w:r>
+        <w:rPr>
+          <w:rFonts w:ascii="Times New Roman" w:hAnsi="Times New Roman" w:cs="Times New Roman"/>
+          <w:sz w:val="24"/>
+          <w:szCs w:val="24"/>
+        </w:rPr>
+        <w:t xml:space="preserve"> using mediated associates (e.g., </w:t>
+      </w:r>
+      <w:r>
+        <w:rPr>
+          <w:rFonts w:ascii="Times New Roman" w:hAnsi="Times New Roman" w:cs="Times New Roman"/>
+          <w:sz w:val="24"/>
+          <w:szCs w:val="24"/>
+        </w:rPr>
+        <w:t>lion</w:t>
+      </w:r>
+      <w:r>
+        <w:rPr>
+          <w:rFonts w:ascii="Times New Roman" w:hAnsi="Times New Roman" w:cs="Times New Roman"/>
+          <w:sz w:val="24"/>
+          <w:szCs w:val="24"/>
+        </w:rPr>
+        <w:t xml:space="preserve"> – </w:t>
+      </w:r>
+      <w:r>
+        <w:rPr>
+          <w:rFonts w:ascii="Times New Roman" w:hAnsi="Times New Roman" w:cs="Times New Roman"/>
+          <w:sz w:val="24"/>
+          <w:szCs w:val="24"/>
+        </w:rPr>
+        <w:t>stripes</w:t>
+      </w:r>
+      <w:r>
+        <w:rPr>
+          <w:rFonts w:ascii="Times New Roman" w:hAnsi="Times New Roman" w:cs="Times New Roman"/>
+          <w:sz w:val="24"/>
+          <w:szCs w:val="24"/>
+        </w:rPr>
+        <w:t xml:space="preserve">) which </w:t>
+      </w:r>
+      <w:r>
+        <w:rPr>
+          <w:rFonts w:ascii="Times New Roman" w:hAnsi="Times New Roman" w:cs="Times New Roman"/>
+          <w:sz w:val="24"/>
+          <w:szCs w:val="24"/>
+        </w:rPr>
+        <w:t>are</w:t>
+      </w:r>
+      <w:r>
+        <w:rPr>
+          <w:rFonts w:ascii="Times New Roman" w:hAnsi="Times New Roman" w:cs="Times New Roman"/>
+          <w:sz w:val="24"/>
+          <w:szCs w:val="24"/>
+        </w:rPr>
+        <w:t xml:space="preserve"> </w:t>
+      </w:r>
+      <w:r>
+        <w:rPr>
+          <w:rFonts w:ascii="Times New Roman" w:hAnsi="Times New Roman" w:cs="Times New Roman"/>
+          <w:sz w:val="24"/>
+          <w:szCs w:val="24"/>
+        </w:rPr>
+        <w:t xml:space="preserve">directly </w:t>
+      </w:r>
+      <w:r>
+        <w:rPr>
+          <w:rFonts w:ascii="Times New Roman" w:hAnsi="Times New Roman" w:cs="Times New Roman"/>
+          <w:sz w:val="24"/>
+          <w:szCs w:val="24"/>
+        </w:rPr>
+        <w:t>unrelated</w:t>
+      </w:r>
+      <w:r>
+        <w:rPr>
+          <w:rFonts w:ascii="Times New Roman" w:hAnsi="Times New Roman" w:cs="Times New Roman"/>
+          <w:sz w:val="24"/>
+          <w:szCs w:val="24"/>
+        </w:rPr>
+        <w:t xml:space="preserve"> to each other and indirectly related through a non-presented mediator (e.g., </w:t>
+      </w:r>
+      <w:r>
+        <w:rPr>
+          <w:rFonts w:ascii="Times New Roman" w:hAnsi="Times New Roman" w:cs="Times New Roman"/>
+          <w:sz w:val="24"/>
+          <w:szCs w:val="24"/>
+        </w:rPr>
+        <w:t>tiger</w:t>
+      </w:r>
+      <w:r>
+        <w:rPr>
+          <w:rFonts w:ascii="Times New Roman" w:hAnsi="Times New Roman" w:cs="Times New Roman"/>
+          <w:sz w:val="24"/>
+          <w:szCs w:val="24"/>
+        </w:rPr>
+        <w:t>).</w:t>
+      </w:r>
+      <w:r>
+        <w:rPr>
+          <w:rFonts w:ascii="Times New Roman" w:hAnsi="Times New Roman" w:cs="Times New Roman"/>
+          <w:sz w:val="24"/>
+          <w:szCs w:val="24"/>
+        </w:rPr>
+        <w:t xml:space="preserve"> </w:t>
+      </w:r>
+      <w:r>
+        <w:rPr>
+          <w:rFonts w:ascii="Times New Roman" w:hAnsi="Times New Roman" w:cs="Times New Roman"/>
+          <w:sz w:val="24"/>
+          <w:szCs w:val="24"/>
+        </w:rPr>
+        <w:t>Based on a</w:t>
+      </w:r>
+      <w:r>
+        <w:rPr>
+          <w:rFonts w:ascii="Times New Roman" w:hAnsi="Times New Roman" w:cs="Times New Roman"/>
+          <w:sz w:val="24"/>
+          <w:szCs w:val="24"/>
+        </w:rPr>
+        <w:t xml:space="preserve"> cue-strengthening </w:t>
+      </w:r>
+      <w:r>
+        <w:rPr>
+          <w:rFonts w:ascii="Times New Roman" w:hAnsi="Times New Roman" w:cs="Times New Roman"/>
+          <w:sz w:val="24"/>
+          <w:szCs w:val="24"/>
+        </w:rPr>
+        <w:t>account,</w:t>
+      </w:r>
+      <w:r>
+        <w:rPr>
+          <w:rFonts w:ascii="Times New Roman" w:hAnsi="Times New Roman" w:cs="Times New Roman"/>
+          <w:sz w:val="24"/>
+          <w:szCs w:val="24"/>
+        </w:rPr>
+        <w:t xml:space="preserve"> no reactivity </w:t>
+      </w:r>
+      <w:r>
+        <w:rPr>
+          <w:rFonts w:ascii="Times New Roman" w:hAnsi="Times New Roman" w:cs="Times New Roman"/>
+          <w:sz w:val="24"/>
+          <w:szCs w:val="24"/>
+        </w:rPr>
+        <w:t xml:space="preserve">would be expected </w:t>
+      </w:r>
+      <w:r>
+        <w:rPr>
+          <w:rFonts w:ascii="Times New Roman" w:hAnsi="Times New Roman" w:cs="Times New Roman"/>
+          <w:sz w:val="24"/>
+          <w:szCs w:val="24"/>
+        </w:rPr>
+        <w:t>for</w:t>
+      </w:r>
+      <w:r>
+        <w:rPr>
+          <w:rFonts w:ascii="Times New Roman" w:hAnsi="Times New Roman" w:cs="Times New Roman"/>
+          <w:sz w:val="24"/>
+          <w:szCs w:val="24"/>
+        </w:rPr>
+        <w:t xml:space="preserve"> </w:t>
+      </w:r>
+      <w:r>
+        <w:rPr>
+          <w:rFonts w:ascii="Times New Roman" w:hAnsi="Times New Roman" w:cs="Times New Roman"/>
+          <w:sz w:val="24"/>
+          <w:szCs w:val="24"/>
+        </w:rPr>
+        <w:t xml:space="preserve">mediated </w:t>
+      </w:r>
+      <w:r>
+        <w:rPr>
+          <w:rFonts w:ascii="Times New Roman" w:hAnsi="Times New Roman" w:cs="Times New Roman"/>
+          <w:sz w:val="24"/>
+          <w:szCs w:val="24"/>
+        </w:rPr>
+        <w:t>associates</w:t>
+      </w:r>
+      <w:r>
+        <w:rPr>
+          <w:rFonts w:ascii="Times New Roman" w:hAnsi="Times New Roman" w:cs="Times New Roman"/>
+          <w:sz w:val="24"/>
+          <w:szCs w:val="24"/>
+        </w:rPr>
+        <w:t xml:space="preserve">. </w:t>
+      </w:r>
+      <w:r>
+        <w:rPr>
+          <w:rFonts w:ascii="Times New Roman" w:hAnsi="Times New Roman" w:cs="Times New Roman"/>
+          <w:sz w:val="24"/>
+          <w:szCs w:val="24"/>
+        </w:rPr>
+        <w:t>Alternatively</w:t>
+      </w:r>
+      <w:r>
+        <w:rPr>
+          <w:rFonts w:ascii="Times New Roman" w:hAnsi="Times New Roman" w:cs="Times New Roman"/>
+          <w:sz w:val="24"/>
+          <w:szCs w:val="24"/>
+        </w:rPr>
+        <w:t xml:space="preserve">, </w:t>
+      </w:r>
+      <w:r>
+        <w:rPr>
+          <w:rFonts w:ascii="Times New Roman" w:hAnsi="Times New Roman" w:cs="Times New Roman"/>
+          <w:sz w:val="24"/>
+          <w:szCs w:val="24"/>
+        </w:rPr>
+        <w:t>if cue strengthening primarily reflects enhanced processing of cue-target relations,</w:t>
+      </w:r>
+      <w:r>
+        <w:rPr>
+          <w:rFonts w:ascii="Times New Roman" w:hAnsi="Times New Roman" w:cs="Times New Roman"/>
+          <w:sz w:val="24"/>
+          <w:szCs w:val="24"/>
+        </w:rPr>
+        <w:t xml:space="preserve"> </w:t>
+      </w:r>
+      <w:r>
+        <w:rPr>
+          <w:rFonts w:ascii="Times New Roman" w:hAnsi="Times New Roman" w:cs="Times New Roman"/>
+          <w:sz w:val="24"/>
+          <w:szCs w:val="24"/>
+        </w:rPr>
+        <w:t>memory benefit</w:t>
+      </w:r>
+      <w:r>
+        <w:rPr>
+          <w:rFonts w:ascii="Times New Roman" w:hAnsi="Times New Roman" w:cs="Times New Roman"/>
+          <w:sz w:val="24"/>
+          <w:szCs w:val="24"/>
+        </w:rPr>
+        <w:t xml:space="preserve">s </w:t>
+      </w:r>
+      <w:r>
+        <w:rPr>
+          <w:rFonts w:ascii="Times New Roman" w:hAnsi="Times New Roman" w:cs="Times New Roman"/>
+          <w:sz w:val="24"/>
+          <w:szCs w:val="24"/>
+        </w:rPr>
+        <w:t>would</w:t>
+      </w:r>
+      <w:r>
+        <w:rPr>
+          <w:rFonts w:ascii="Times New Roman" w:hAnsi="Times New Roman" w:cs="Times New Roman"/>
+          <w:sz w:val="24"/>
+          <w:szCs w:val="24"/>
+        </w:rPr>
+        <w:t xml:space="preserve"> be </w:t>
+      </w:r>
+      <w:r>
+        <w:rPr>
+          <w:rFonts w:ascii="Times New Roman" w:hAnsi="Times New Roman" w:cs="Times New Roman"/>
+          <w:sz w:val="24"/>
+          <w:szCs w:val="24"/>
+        </w:rPr>
+        <w:t>expected</w:t>
+      </w:r>
+      <w:r>
+        <w:rPr>
+          <w:rFonts w:ascii="Times New Roman" w:hAnsi="Times New Roman" w:cs="Times New Roman"/>
+          <w:sz w:val="24"/>
+          <w:szCs w:val="24"/>
+        </w:rPr>
+        <w:t xml:space="preserve"> </w:t>
+      </w:r>
+      <w:r>
+        <w:rPr>
+          <w:rFonts w:ascii="Times New Roman" w:hAnsi="Times New Roman" w:cs="Times New Roman"/>
+          <w:sz w:val="24"/>
+          <w:szCs w:val="24"/>
+        </w:rPr>
+        <w:t xml:space="preserve">whenever pairs are semantically related, even </w:t>
+      </w:r>
+      <w:r>
+        <w:rPr>
+          <w:rFonts w:ascii="Times New Roman" w:hAnsi="Times New Roman" w:cs="Times New Roman"/>
+          <w:sz w:val="24"/>
+          <w:szCs w:val="24"/>
+        </w:rPr>
+        <w:t>if</w:t>
+      </w:r>
+      <w:r>
+        <w:rPr>
+          <w:rFonts w:ascii="Times New Roman" w:hAnsi="Times New Roman" w:cs="Times New Roman"/>
+          <w:sz w:val="24"/>
+          <w:szCs w:val="24"/>
+        </w:rPr>
+        <w:t xml:space="preserve"> pairs are indirectly related through mediators</w:t>
+      </w:r>
+      <w:r>
+        <w:rPr>
+          <w:rFonts w:ascii="Times New Roman" w:hAnsi="Times New Roman" w:cs="Times New Roman"/>
+          <w:sz w:val="24"/>
+          <w:szCs w:val="24"/>
+        </w:rPr>
+        <w:t xml:space="preserve">. Overall, reactivity extended to mediated </w:t>
+      </w:r>
+      <w:r>
+        <w:rPr>
+          <w:rFonts w:ascii="Times New Roman" w:hAnsi="Times New Roman" w:cs="Times New Roman"/>
+          <w:sz w:val="24"/>
+          <w:szCs w:val="24"/>
+        </w:rPr>
+        <w:t>associates</w:t>
+      </w:r>
+      <w:r>
+        <w:rPr>
+          <w:rFonts w:ascii="Times New Roman" w:hAnsi="Times New Roman" w:cs="Times New Roman"/>
+          <w:sz w:val="24"/>
+          <w:szCs w:val="24"/>
+        </w:rPr>
+        <w:t xml:space="preserve"> in </w:t>
+      </w:r>
+      <w:r>
+        <w:rPr>
+          <w:rFonts w:ascii="Times New Roman" w:hAnsi="Times New Roman" w:cs="Times New Roman"/>
+          <w:sz w:val="24"/>
+          <w:szCs w:val="24"/>
+        </w:rPr>
+        <w:t>cued recall</w:t>
+      </w:r>
+      <w:r>
+        <w:rPr>
+          <w:rFonts w:ascii="Times New Roman" w:hAnsi="Times New Roman" w:cs="Times New Roman"/>
+          <w:sz w:val="24"/>
+          <w:szCs w:val="24"/>
+        </w:rPr>
+        <w:t xml:space="preserve"> </w:t>
+      </w:r>
+      <w:r>
+        <w:rPr>
+          <w:rFonts w:ascii="Times New Roman" w:hAnsi="Times New Roman" w:cs="Times New Roman"/>
+          <w:sz w:val="24"/>
+          <w:szCs w:val="24"/>
+        </w:rPr>
+        <w:t xml:space="preserve">(Experiment 1) </w:t>
+      </w:r>
+      <w:r>
+        <w:rPr>
+          <w:rFonts w:ascii="Times New Roman" w:hAnsi="Times New Roman" w:cs="Times New Roman"/>
+          <w:sz w:val="24"/>
+          <w:szCs w:val="24"/>
+        </w:rPr>
+        <w:t>and</w:t>
+      </w:r>
+      <w:r>
+        <w:rPr>
+          <w:rFonts w:ascii="Times New Roman" w:hAnsi="Times New Roman" w:cs="Times New Roman"/>
+          <w:sz w:val="24"/>
+          <w:szCs w:val="24"/>
+        </w:rPr>
+        <w:t xml:space="preserve"> </w:t>
+      </w:r>
+      <w:r>
+        <w:rPr>
+          <w:rFonts w:ascii="Times New Roman" w:hAnsi="Times New Roman" w:cs="Times New Roman"/>
+          <w:sz w:val="24"/>
+          <w:szCs w:val="24"/>
+        </w:rPr>
+        <w:t xml:space="preserve">recognition </w:t>
+      </w:r>
+      <w:r>
+        <w:rPr>
+          <w:rFonts w:ascii="Times New Roman" w:hAnsi="Times New Roman" w:cs="Times New Roman"/>
+          <w:sz w:val="24"/>
+          <w:szCs w:val="24"/>
+        </w:rPr>
+        <w:t>tests</w:t>
+      </w:r>
+      <w:r>
+        <w:rPr>
+          <w:rFonts w:ascii="Times New Roman" w:hAnsi="Times New Roman" w:cs="Times New Roman"/>
+          <w:sz w:val="24"/>
+          <w:szCs w:val="24"/>
+        </w:rPr>
+        <w:t xml:space="preserve"> </w:t>
+      </w:r>
+      <w:r>
+        <w:rPr>
+          <w:rFonts w:ascii="Times New Roman" w:hAnsi="Times New Roman" w:cs="Times New Roman"/>
+          <w:sz w:val="24"/>
+          <w:szCs w:val="24"/>
+        </w:rPr>
+        <w:t>(Experiment</w:t>
+      </w:r>
+      <w:r>
+        <w:rPr>
+          <w:rFonts w:ascii="Times New Roman" w:hAnsi="Times New Roman" w:cs="Times New Roman"/>
+          <w:sz w:val="24"/>
+          <w:szCs w:val="24"/>
+        </w:rPr>
+        <w:t>s</w:t>
+      </w:r>
+      <w:r>
+        <w:rPr>
+          <w:rFonts w:ascii="Times New Roman" w:hAnsi="Times New Roman" w:cs="Times New Roman"/>
+          <w:sz w:val="24"/>
+          <w:szCs w:val="24"/>
+        </w:rPr>
+        <w:t xml:space="preserve"> 2</w:t>
+      </w:r>
+      <w:r>
+        <w:rPr>
+          <w:rFonts w:ascii="Times New Roman" w:hAnsi="Times New Roman" w:cs="Times New Roman"/>
+          <w:sz w:val="24"/>
+          <w:szCs w:val="24"/>
+        </w:rPr>
+        <w:t xml:space="preserve"> and 3</w:t>
+      </w:r>
+      <w:r>
+        <w:rPr>
+          <w:rFonts w:ascii="Times New Roman" w:hAnsi="Times New Roman" w:cs="Times New Roman"/>
+          <w:sz w:val="24"/>
+          <w:szCs w:val="24"/>
+        </w:rPr>
+        <w:t>). Interestingly, JOL</w:t>
+      </w:r>
+      <w:r>
+        <w:rPr>
+          <w:rFonts w:ascii="Times New Roman" w:hAnsi="Times New Roman" w:cs="Times New Roman"/>
+          <w:sz w:val="24"/>
+          <w:szCs w:val="24"/>
+        </w:rPr>
+        <w:t xml:space="preserve"> reactivity was consistently found on recognition of non-mediated unrelated pairs (Experiments 2-4). </w:t>
+      </w:r>
+      <w:r>
+        <w:rPr>
+          <w:rFonts w:ascii="Times New Roman" w:hAnsi="Times New Roman" w:cs="Times New Roman"/>
+          <w:sz w:val="24"/>
+          <w:szCs w:val="24"/>
+        </w:rPr>
+        <w:t xml:space="preserve">Thus, positive reactivity on related pairs </w:t>
+      </w:r>
+      <w:r>
+        <w:rPr>
+          <w:rFonts w:ascii="Times New Roman" w:hAnsi="Times New Roman" w:cs="Times New Roman"/>
+          <w:sz w:val="24"/>
+          <w:szCs w:val="24"/>
+        </w:rPr>
+        <w:t xml:space="preserve">for cued-recall testing </w:t>
+      </w:r>
+      <w:r>
+        <w:rPr>
+          <w:rFonts w:ascii="Times New Roman" w:hAnsi="Times New Roman" w:cs="Times New Roman"/>
+          <w:sz w:val="24"/>
+          <w:szCs w:val="24"/>
+        </w:rPr>
+        <w:t xml:space="preserve">likely reflects </w:t>
+      </w:r>
+      <w:r>
+        <w:rPr>
+          <w:rFonts w:ascii="Times New Roman" w:hAnsi="Times New Roman" w:cs="Times New Roman"/>
+          <w:sz w:val="24"/>
+          <w:szCs w:val="24"/>
+        </w:rPr>
+        <w:t>increased activation of cue-target associations</w:t>
+      </w:r>
+      <w:r>
+        <w:rPr>
+          <w:rFonts w:ascii="Times New Roman" w:hAnsi="Times New Roman" w:cs="Times New Roman"/>
+          <w:sz w:val="24"/>
+          <w:szCs w:val="24"/>
+        </w:rPr>
+        <w:t xml:space="preserve">. However, because recognition is based on familiarity </w:t>
+      </w:r>
+      <w:r>
+        <w:rPr>
+          <w:rFonts w:ascii="Times New Roman" w:hAnsi="Times New Roman" w:cs="Times New Roman"/>
+          <w:sz w:val="24"/>
+          <w:szCs w:val="24"/>
+        </w:rPr>
+        <w:t>cues</w:t>
+      </w:r>
+      <w:r>
+        <w:rPr>
+          <w:rFonts w:ascii="Times New Roman" w:hAnsi="Times New Roman" w:cs="Times New Roman"/>
+          <w:sz w:val="24"/>
+          <w:szCs w:val="24"/>
+        </w:rPr>
+        <w:t>, reactivity occurs globally for all pair types</w:t>
+      </w:r>
+      <w:r>
+        <w:rPr>
+          <w:rFonts w:ascii="Times New Roman" w:hAnsi="Times New Roman" w:cs="Times New Roman"/>
+          <w:sz w:val="24"/>
+          <w:szCs w:val="24"/>
+        </w:rPr>
+        <w:t>, regardless of cue-target relations</w:t>
+      </w:r>
+      <w:r>
+        <w:rPr>
+          <w:rFonts w:ascii="Times New Roman" w:hAnsi="Times New Roman" w:cs="Times New Roman"/>
+          <w:sz w:val="24"/>
+          <w:szCs w:val="24"/>
+        </w:rPr>
+        <w:t>.</w:t>
+      </w:r>
+    </w:p>
+    <w:p>
+      <w:pPr>
+        <w:spacing w:after="0" w:line="480" w:lineRule="auto"/>
+        <w:rPr>
+          <w:rFonts w:ascii="Times New Roman" w:hAnsi="Times New Roman" w:cs="Times New Roman"/>
+          <w:sz w:val="24"/>
+          <w:szCs w:val="24"/>
+        </w:rPr>
+      </w:pPr>
+    </w:p>
+    <w:p>
+      <w:pPr>
+        <w:spacing w:after="0" w:line="480" w:lineRule="auto"/>
+        <w:rPr>
+          <w:rFonts w:ascii="Times New Roman" w:hAnsi="Times New Roman" w:cs="Times New Roman"/>
+          <w:sz w:val="24"/>
+          <w:szCs w:val="24"/>
+        </w:rPr>
+      </w:pPr>
+      <w:r>
+        <w:rPr>
+          <w:rFonts w:ascii="Times New Roman" w:hAnsi="Times New Roman" w:cs="Times New Roman"/>
+          <w:sz w:val="24"/>
+          <w:szCs w:val="24"/>
+        </w:rPr>
+        <w:t xml:space="preserve">Word Count: </w:t>
+      </w:r>
+      <w:r>
+        <w:rPr>
+          <w:rFonts w:ascii="Times New Roman" w:hAnsi="Times New Roman" w:cs="Times New Roman"/>
+          <w:sz w:val="24"/>
+          <w:szCs w:val="24"/>
+        </w:rPr>
+        <w:t>214</w:t>
+      </w:r>
+    </w:p>
+    <w:p>
+      <w:pPr>
+        <w:spacing w:after="0" w:line="480" w:lineRule="auto"/>
+        <w:rPr>
+          <w:rFonts w:ascii="Times New Roman" w:hAnsi="Times New Roman" w:cs="Times New Roman"/>
+          <w:sz w:val="24"/>
+          <w:szCs w:val="24"/>
+        </w:rPr>
+      </w:pPr>
+      <w:r>
+        <w:rPr>
+          <w:rFonts w:ascii="Times New Roman" w:hAnsi="Times New Roman" w:cs="Times New Roman"/>
+          <w:i/>
+          <w:iCs/>
+          <w:sz w:val="24"/>
+          <w:szCs w:val="24"/>
+        </w:rPr>
+        <w:t>Keywords</w:t>
+      </w:r>
+      <w:r>
+        <w:rPr>
+          <w:rFonts w:ascii="Times New Roman" w:hAnsi="Times New Roman" w:cs="Times New Roman"/>
+          <w:sz w:val="24"/>
+          <w:szCs w:val="24"/>
+        </w:rPr>
+        <w:t xml:space="preserve">: Judgments of Learning; Reactivity; Mediated Associates; Cued-Recall; Recognition </w:t>
+      </w:r>
+    </w:p>
+    <w:p>
+      <w:pPr>
+        <w:spacing w:after="0"/>
+        <w:rPr>
+          <w:rFonts w:ascii="Times New Roman" w:hAnsi="Times New Roman" w:cs="Times New Roman"/>
+          <w:sz w:val="24"/>
+          <w:szCs w:val="24"/>
+        </w:rPr>
+      </w:pPr>
+      <w:r>
+        <w:rPr>
+          <w:rFonts w:ascii="Times New Roman" w:hAnsi="Times New Roman" w:cs="Times New Roman"/>
+          <w:sz w:val="24"/>
+          <w:szCs w:val="24"/>
+        </w:rPr>
+        <w:br w:type="page"/>
+      </w:r>
+    </w:p>
+    <w:p>
+      <w:pPr>
+        <w:spacing w:after="0" w:line="480" w:lineRule="auto"/>
+        <w:jc w:val="center"/>
+        <w:rPr>
+          <w:rStyle w:val="cf01"/>
+        </w:rPr>
+      </w:pPr>
+      <w:r>
+        <w:rPr>
+          <w:rStyle w:val="cf01"/>
+          <w:rFonts w:ascii="Times New Roman" w:hAnsi="Times New Roman" w:cs="Times New Roman"/>
+          <w:sz w:val="24"/>
+          <w:szCs w:val="24"/>
+        </w:rPr>
+        <w:lastRenderedPageBreak/>
+        <w:t xml:space="preserve">Judgment of </w:t>
+      </w:r>
+      <w:r>
+        <w:rPr>
+          <w:rStyle w:val="cf01"/>
+          <w:rFonts w:ascii="Times New Roman" w:hAnsi="Times New Roman" w:cs="Times New Roman"/>
+          <w:sz w:val="24"/>
+          <w:szCs w:val="24"/>
+        </w:rPr>
+        <w:t>L</w:t>
+      </w:r>
+      <w:r>
+        <w:rPr>
+          <w:rStyle w:val="cf01"/>
+          <w:rFonts w:ascii="Times New Roman" w:hAnsi="Times New Roman" w:cs="Times New Roman"/>
+          <w:sz w:val="24"/>
+          <w:szCs w:val="24"/>
+        </w:rPr>
+        <w:t xml:space="preserve">earning </w:t>
+      </w:r>
+      <w:r>
+        <w:rPr>
+          <w:rStyle w:val="cf01"/>
+          <w:rFonts w:ascii="Times New Roman" w:hAnsi="Times New Roman" w:cs="Times New Roman"/>
+          <w:sz w:val="24"/>
+          <w:szCs w:val="24"/>
+        </w:rPr>
+        <w:t>R</w:t>
+      </w:r>
+      <w:r>
+        <w:rPr>
+          <w:rStyle w:val="cf01"/>
+          <w:rFonts w:ascii="Times New Roman" w:hAnsi="Times New Roman" w:cs="Times New Roman"/>
+          <w:sz w:val="24"/>
+          <w:szCs w:val="24"/>
+        </w:rPr>
+        <w:t xml:space="preserve">eactivity </w:t>
+      </w:r>
+      <w:r>
+        <w:rPr>
+          <w:rStyle w:val="cf01"/>
+          <w:rFonts w:ascii="Times New Roman" w:hAnsi="Times New Roman" w:cs="Times New Roman"/>
+          <w:sz w:val="24"/>
+          <w:szCs w:val="24"/>
+        </w:rPr>
+        <w:t>R</w:t>
+      </w:r>
+      <w:r>
+        <w:rPr>
+          <w:rStyle w:val="cf01"/>
+          <w:rFonts w:ascii="Times New Roman" w:hAnsi="Times New Roman" w:cs="Times New Roman"/>
+          <w:sz w:val="24"/>
+          <w:szCs w:val="24"/>
+        </w:rPr>
+        <w:t xml:space="preserve">eflects </w:t>
+      </w:r>
+      <w:r>
+        <w:rPr>
+          <w:rStyle w:val="cf01"/>
+          <w:rFonts w:ascii="Times New Roman" w:hAnsi="Times New Roman" w:cs="Times New Roman"/>
+          <w:sz w:val="24"/>
+          <w:szCs w:val="24"/>
+        </w:rPr>
+        <w:t>E</w:t>
+      </w:r>
+      <w:r>
+        <w:rPr>
+          <w:rStyle w:val="cf01"/>
+          <w:rFonts w:ascii="Times New Roman" w:hAnsi="Times New Roman" w:cs="Times New Roman"/>
+          <w:sz w:val="24"/>
+          <w:szCs w:val="24"/>
+        </w:rPr>
+        <w:t xml:space="preserve">nhanced </w:t>
+      </w:r>
+      <w:r>
+        <w:rPr>
+          <w:rStyle w:val="cf01"/>
+          <w:rFonts w:ascii="Times New Roman" w:hAnsi="Times New Roman" w:cs="Times New Roman"/>
+          <w:sz w:val="24"/>
+          <w:szCs w:val="24"/>
+        </w:rPr>
+        <w:t>R</w:t>
+      </w:r>
+      <w:r>
+        <w:rPr>
+          <w:rStyle w:val="cf01"/>
+          <w:rFonts w:ascii="Times New Roman" w:hAnsi="Times New Roman" w:cs="Times New Roman"/>
+          <w:sz w:val="24"/>
+          <w:szCs w:val="24"/>
+        </w:rPr>
+        <w:t xml:space="preserve">elational </w:t>
+      </w:r>
+      <w:r>
+        <w:rPr>
+          <w:rStyle w:val="cf01"/>
+          <w:rFonts w:ascii="Times New Roman" w:hAnsi="Times New Roman" w:cs="Times New Roman"/>
+          <w:sz w:val="24"/>
+          <w:szCs w:val="24"/>
+        </w:rPr>
+        <w:t>E</w:t>
+      </w:r>
+      <w:r>
+        <w:rPr>
+          <w:rStyle w:val="cf01"/>
+          <w:rFonts w:ascii="Times New Roman" w:hAnsi="Times New Roman" w:cs="Times New Roman"/>
+          <w:sz w:val="24"/>
+          <w:szCs w:val="24"/>
+        </w:rPr>
+        <w:t xml:space="preserve">ncoding </w:t>
+      </w:r>
+      <w:r>
+        <w:rPr>
+          <w:rStyle w:val="cf01"/>
+          <w:rFonts w:ascii="Times New Roman" w:hAnsi="Times New Roman" w:cs="Times New Roman"/>
+          <w:sz w:val="24"/>
+          <w:szCs w:val="24"/>
+        </w:rPr>
+        <w:t>on</w:t>
+      </w:r>
+      <w:r>
+        <w:rPr>
+          <w:rStyle w:val="cf01"/>
+          <w:rFonts w:ascii="Times New Roman" w:hAnsi="Times New Roman" w:cs="Times New Roman"/>
+          <w:sz w:val="24"/>
+          <w:szCs w:val="24"/>
+        </w:rPr>
+        <w:t xml:space="preserve"> </w:t>
+      </w:r>
+      <w:r>
+        <w:rPr>
+          <w:rStyle w:val="cf01"/>
+          <w:rFonts w:ascii="Times New Roman" w:hAnsi="Times New Roman" w:cs="Times New Roman"/>
+          <w:sz w:val="24"/>
+          <w:szCs w:val="24"/>
+        </w:rPr>
+        <w:t>C</w:t>
+      </w:r>
+      <w:r>
+        <w:rPr>
+          <w:rStyle w:val="cf01"/>
+          <w:rFonts w:ascii="Times New Roman" w:hAnsi="Times New Roman" w:cs="Times New Roman"/>
+          <w:sz w:val="24"/>
+          <w:szCs w:val="24"/>
+        </w:rPr>
+        <w:t>ued-</w:t>
+      </w:r>
+      <w:r>
+        <w:rPr>
+          <w:rStyle w:val="cf01"/>
+          <w:rFonts w:ascii="Times New Roman" w:hAnsi="Times New Roman" w:cs="Times New Roman"/>
+          <w:sz w:val="24"/>
+          <w:szCs w:val="24"/>
+        </w:rPr>
+        <w:t>R</w:t>
+      </w:r>
+      <w:r>
+        <w:rPr>
+          <w:rStyle w:val="cf01"/>
+          <w:rFonts w:ascii="Times New Roman" w:hAnsi="Times New Roman" w:cs="Times New Roman"/>
+          <w:sz w:val="24"/>
+          <w:szCs w:val="24"/>
+        </w:rPr>
+        <w:t xml:space="preserve">ecall but not </w:t>
+      </w:r>
+      <w:r>
+        <w:rPr>
+          <w:rStyle w:val="cf01"/>
+          <w:rFonts w:ascii="Times New Roman" w:hAnsi="Times New Roman" w:cs="Times New Roman"/>
+          <w:sz w:val="24"/>
+          <w:szCs w:val="24"/>
+        </w:rPr>
+        <w:t>R</w:t>
+      </w:r>
+      <w:r>
+        <w:rPr>
+          <w:rStyle w:val="cf01"/>
+          <w:rFonts w:ascii="Times New Roman" w:hAnsi="Times New Roman" w:cs="Times New Roman"/>
+          <w:sz w:val="24"/>
+          <w:szCs w:val="24"/>
+        </w:rPr>
+        <w:t>ecognition</w:t>
+      </w:r>
+      <w:r>
+        <w:rPr>
+          <w:rStyle w:val="cf01"/>
+        </w:rPr>
+        <w:t xml:space="preserve"> </w:t>
+      </w:r>
+      <w:r>
+        <w:rPr>
+          <w:rStyle w:val="cf01"/>
+          <w:rFonts w:ascii="Times New Roman" w:hAnsi="Times New Roman" w:cs="Times New Roman"/>
+          <w:sz w:val="24"/>
+          <w:szCs w:val="24"/>
+        </w:rPr>
+        <w:t>Tests</w:t>
+      </w:r>
+    </w:p>
+    <w:p>
+      <w:pPr>
+        <w:spacing w:after="0" w:line="480" w:lineRule="auto"/>
+        <w:rPr>
+          <w:rFonts w:ascii="Times New Roman" w:hAnsi="Times New Roman" w:cs="Times New Roman"/>
+          <w:sz w:val="24"/>
+          <w:szCs w:val="24"/>
+        </w:rPr>
+      </w:pPr>
+      <w:r>
+        <w:rPr>
+          <w:rFonts w:ascii="Times New Roman" w:hAnsi="Times New Roman" w:cs="Times New Roman"/>
+          <w:sz w:val="24"/>
+          <w:szCs w:val="24"/>
+        </w:rPr>
         <w:tab/>
       </w:r>
       <w:r>
@@ -852,43 +1666,7 @@
           <w:sz w:val="24"/>
           <w:szCs w:val="24"/>
         </w:rPr>
-        <w:t xml:space="preserve">, </w:t>
-      </w:r>
-      <w:proofErr w:type="spellStart"/>
-      <w:r>
-        <w:rPr>
-          <w:rFonts w:ascii="Times New Roman" w:hAnsi="Times New Roman" w:cs="Times New Roman"/>
-          <w:sz w:val="24"/>
-          <w:szCs w:val="24"/>
-        </w:rPr>
-        <w:t>Zawadzka</w:t>
-      </w:r>
-      <w:proofErr w:type="spellEnd"/>
-      <w:r>
-        <w:rPr>
-          <w:rFonts w:ascii="Times New Roman" w:hAnsi="Times New Roman" w:cs="Times New Roman"/>
-          <w:sz w:val="24"/>
-          <w:szCs w:val="24"/>
-        </w:rPr>
-        <w:t xml:space="preserve">, </w:t>
-      </w:r>
-      <w:proofErr w:type="spellStart"/>
-      <w:r>
-        <w:rPr>
-          <w:rFonts w:ascii="Times New Roman" w:hAnsi="Times New Roman" w:cs="Times New Roman"/>
-          <w:sz w:val="24"/>
-          <w:szCs w:val="24"/>
-        </w:rPr>
-        <w:t>Pasek</w:t>
-      </w:r>
-      <w:proofErr w:type="spellEnd"/>
-      <w:r>
-        <w:rPr>
-          <w:rFonts w:ascii="Times New Roman" w:hAnsi="Times New Roman" w:cs="Times New Roman"/>
-          <w:sz w:val="24"/>
-          <w:szCs w:val="24"/>
-        </w:rPr>
-        <w:t>, &amp; Higham</w:t>
+        <w:t>, Zawadzka, Pasek, &amp; Higham</w:t>
       </w:r>
       <w:r>
         <w:rPr>
@@ -2398,7 +3176,6 @@
         </w:rPr>
         <w:t xml:space="preserve">, 2021; </w:t>
       </w:r>
-      <w:proofErr w:type="spellStart"/>
       <w:r>
         <w:rPr>
           <w:rFonts w:ascii="Times New Roman" w:hAnsi="Times New Roman" w:cs="Times New Roman"/>
@@ -2407,7 +3184,6 @@
         </w:rPr>
         <w:t>Soderstrom</w:t>
       </w:r>
-      <w:proofErr w:type="spellEnd"/>
       <w:r>
         <w:rPr>
           <w:rFonts w:ascii="Times New Roman" w:hAnsi="Times New Roman" w:cs="Times New Roman"/>
@@ -4800,18 +5576,8 @@
           <w:sz w:val="24"/>
           <w:szCs w:val="24"/>
         </w:rPr>
-        <w:t xml:space="preserve"> pairs contain several intrinsic </w:t>
-      </w:r>
-      <w:proofErr w:type="gramStart"/>
-      <w:r>
-        <w:rPr>
-          <w:rFonts w:ascii="Times New Roman" w:hAnsi="Times New Roman" w:cs="Times New Roman"/>
-          <w:sz w:val="24"/>
-          <w:szCs w:val="24"/>
-        </w:rPr>
-        <w:t>cues</w:t>
-      </w:r>
-      <w:proofErr w:type="gramEnd"/>
+        <w:t xml:space="preserve"> pairs contain several intrinsic cues</w:t>
+      </w:r>
       <w:r>
         <w:rPr>
           <w:rFonts w:ascii="Times New Roman" w:hAnsi="Times New Roman" w:cs="Times New Roman"/>
@@ -6304,25 +7070,7 @@
           <w:sz w:val="24"/>
           <w:szCs w:val="24"/>
         </w:rPr>
-        <w:t xml:space="preserve">, </w:t>
-      </w:r>
-      <w:proofErr w:type="spellStart"/>
-      <w:r>
-        <w:rPr>
-          <w:rFonts w:ascii="Times New Roman" w:hAnsi="Times New Roman" w:cs="Times New Roman"/>
-          <w:sz w:val="24"/>
-          <w:szCs w:val="24"/>
-        </w:rPr>
-        <w:t>Witherby</w:t>
-      </w:r>
-      <w:proofErr w:type="spellEnd"/>
-      <w:r>
-        <w:rPr>
-          <w:rFonts w:ascii="Times New Roman" w:hAnsi="Times New Roman" w:cs="Times New Roman"/>
-          <w:sz w:val="24"/>
-          <w:szCs w:val="24"/>
-        </w:rPr>
-        <w:t xml:space="preserve">, </w:t>
+        <w:t xml:space="preserve">, Witherby, </w:t>
       </w:r>
       <w:r>
         <w:rPr>
@@ -9504,25 +10252,7 @@
           <w:sz w:val="24"/>
           <w:szCs w:val="24"/>
         </w:rPr>
-        <w:t xml:space="preserve"> (</w:t>
-      </w:r>
-      <w:proofErr w:type="spellStart"/>
-      <w:r>
-        <w:rPr>
-          <w:rFonts w:ascii="Times New Roman" w:hAnsi="Times New Roman" w:cs="Times New Roman"/>
-          <w:sz w:val="24"/>
-          <w:szCs w:val="24"/>
-        </w:rPr>
-        <w:t>Faul</w:t>
-      </w:r>
-      <w:proofErr w:type="spellEnd"/>
-      <w:r>
-        <w:rPr>
-          <w:rFonts w:ascii="Times New Roman" w:hAnsi="Times New Roman" w:cs="Times New Roman"/>
-          <w:sz w:val="24"/>
-          <w:szCs w:val="24"/>
-        </w:rPr>
-        <w:t xml:space="preserve">, </w:t>
+        <w:t xml:space="preserve"> (Faul, </w:t>
       </w:r>
       <w:proofErr w:type="spellStart"/>
       <w:r>
@@ -10214,7 +10944,7 @@
         </w:rPr>
         <w:t xml:space="preserve">muffin </w:t>
       </w:r>
-      <w:bookmarkStart w:id="1" w:name="_Hlk126603537"/>
+      <w:bookmarkStart w:id="0" w:name="_Hlk126603537"/>
       <w:r>
         <w:rPr>
           <w:rFonts w:ascii="Times New Roman" w:hAnsi="Times New Roman" w:cs="Times New Roman"/>
@@ -10223,7 +10953,7 @@
         </w:rPr>
         <w:t>–</w:t>
       </w:r>
-      <w:bookmarkEnd w:id="1"/>
+      <w:bookmarkEnd w:id="0"/>
       <w:r>
         <w:rPr>
           <w:rFonts w:ascii="Times New Roman" w:hAnsi="Times New Roman" w:cs="Times New Roman"/>
@@ -12073,7 +12803,6 @@
         </w:rPr>
         <w:t xml:space="preserve"> effect of Encoding Group, </w:t>
       </w:r>
-      <w:proofErr w:type="gramStart"/>
       <w:r>
         <w:rPr>
           <w:rFonts w:ascii="Times New Roman" w:hAnsi="Times New Roman" w:cs="Times New Roman"/>
@@ -12090,16 +12819,7 @@
           <w:sz w:val="24"/>
           <w:szCs w:val="24"/>
         </w:rPr>
-        <w:t>(</w:t>
-      </w:r>
-      <w:proofErr w:type="gramEnd"/>
-      <w:r>
-        <w:rPr>
-          <w:rFonts w:ascii="Times New Roman" w:hAnsi="Times New Roman" w:cs="Times New Roman"/>
-          <w:sz w:val="24"/>
-          <w:szCs w:val="24"/>
-        </w:rPr>
-        <w:t xml:space="preserve">1, 118) = 14.20, </w:t>
+        <w:t xml:space="preserve">(1, 118) = 14.20, </w:t>
       </w:r>
       <w:r>
         <w:rPr>
@@ -12193,7 +12913,25 @@
           <w:sz w:val="24"/>
           <w:szCs w:val="24"/>
         </w:rPr>
-        <w:t xml:space="preserve"> the no-JOL group (</w:t>
+        <w:t xml:space="preserve"> the </w:t>
+      </w:r>
+      <w:proofErr w:type="gramStart"/>
+      <w:r>
+        <w:rPr>
+          <w:rFonts w:ascii="Times New Roman" w:hAnsi="Times New Roman" w:cs="Times New Roman"/>
+          <w:sz w:val="24"/>
+          <w:szCs w:val="24"/>
+        </w:rPr>
+        <w:t>no</w:t>
+      </w:r>
+      <w:proofErr w:type="gramEnd"/>
+      <w:r>
+        <w:rPr>
+          <w:rFonts w:ascii="Times New Roman" w:hAnsi="Times New Roman" w:cs="Times New Roman"/>
+          <w:sz w:val="24"/>
+          <w:szCs w:val="24"/>
+        </w:rPr>
+        <w:t>-JOL group (</w:t>
       </w:r>
       <w:r>
         <w:rPr>
@@ -17102,7 +17840,25 @@
           <w:sz w:val="24"/>
           <w:szCs w:val="24"/>
         </w:rPr>
-        <w:t xml:space="preserve"> was significantly higher for participants in the JOL group versus the no-JOL group </w:t>
+        <w:t xml:space="preserve"> was significantly higher for participants in the JOL group versus the </w:t>
+      </w:r>
+      <w:proofErr w:type="gramStart"/>
+      <w:r>
+        <w:rPr>
+          <w:rFonts w:ascii="Times New Roman" w:hAnsi="Times New Roman" w:cs="Times New Roman"/>
+          <w:sz w:val="24"/>
+          <w:szCs w:val="24"/>
+        </w:rPr>
+        <w:t>no</w:t>
+      </w:r>
+      <w:proofErr w:type="gramEnd"/>
+      <w:r>
+        <w:rPr>
+          <w:rFonts w:ascii="Times New Roman" w:hAnsi="Times New Roman" w:cs="Times New Roman"/>
+          <w:sz w:val="24"/>
+          <w:szCs w:val="24"/>
+        </w:rPr>
+        <w:t xml:space="preserve">-JOL group </w:t>
       </w:r>
       <w:r>
         <w:rPr>
@@ -17152,7 +17908,6 @@
         </w:rPr>
         <w:t xml:space="preserve"> </w:t>
       </w:r>
-      <w:proofErr w:type="gramStart"/>
       <w:r>
         <w:rPr>
           <w:rFonts w:ascii="Times New Roman" w:hAnsi="Times New Roman" w:cs="Times New Roman"/>
@@ -17169,16 +17924,7 @@
           <w:sz w:val="24"/>
           <w:szCs w:val="24"/>
         </w:rPr>
-        <w:t>(</w:t>
-      </w:r>
-      <w:proofErr w:type="gramEnd"/>
-      <w:r>
-        <w:rPr>
-          <w:rFonts w:ascii="Times New Roman" w:hAnsi="Times New Roman" w:cs="Times New Roman"/>
-          <w:sz w:val="24"/>
-          <w:szCs w:val="24"/>
-        </w:rPr>
-        <w:t xml:space="preserve">123) = 7.43, </w:t>
+        <w:t xml:space="preserve">(123) = 7.43, </w:t>
       </w:r>
       <w:r>
         <w:rPr>
@@ -20450,7 +21196,7 @@
           <w:szCs w:val="24"/>
         </w:rPr>
       </w:pPr>
-      <w:bookmarkStart w:id="2" w:name="_Hlk137644027"/>
+      <w:bookmarkStart w:id="1" w:name="_Hlk137644027"/>
       <w:r>
         <w:rPr>
           <w:rFonts w:ascii="Times New Roman" w:hAnsi="Times New Roman" w:cs="Times New Roman"/>
@@ -20483,7 +21229,25 @@
           <w:sz w:val="24"/>
           <w:szCs w:val="24"/>
         </w:rPr>
-        <w:t xml:space="preserve"> was greater for participants in the JOL group relative to the no-JOL </w:t>
+        <w:t xml:space="preserve"> was greater for participants in the JOL group relative to the </w:t>
+      </w:r>
+      <w:proofErr w:type="gramStart"/>
+      <w:r>
+        <w:rPr>
+          <w:rFonts w:ascii="Times New Roman" w:hAnsi="Times New Roman" w:cs="Times New Roman"/>
+          <w:sz w:val="24"/>
+          <w:szCs w:val="24"/>
+        </w:rPr>
+        <w:t>no</w:t>
+      </w:r>
+      <w:proofErr w:type="gramEnd"/>
+      <w:r>
+        <w:rPr>
+          <w:rFonts w:ascii="Times New Roman" w:hAnsi="Times New Roman" w:cs="Times New Roman"/>
+          <w:sz w:val="24"/>
+          <w:szCs w:val="24"/>
+        </w:rPr>
+        <w:t xml:space="preserve">-JOL </w:t>
       </w:r>
       <w:r>
         <w:rPr>
@@ -20494,7 +21258,6 @@
         <w:lastRenderedPageBreak/>
         <w:t xml:space="preserve">group (1.65 vs. 1.12; </w:t>
       </w:r>
-      <w:proofErr w:type="gramStart"/>
       <w:r>
         <w:rPr>
           <w:rFonts w:ascii="Times New Roman" w:hAnsi="Times New Roman" w:cs="Times New Roman"/>
@@ -20511,16 +21274,7 @@
           <w:sz w:val="24"/>
           <w:szCs w:val="24"/>
         </w:rPr>
-        <w:t>(</w:t>
-      </w:r>
-      <w:proofErr w:type="gramEnd"/>
-      <w:r>
-        <w:rPr>
-          <w:rFonts w:ascii="Times New Roman" w:hAnsi="Times New Roman" w:cs="Times New Roman"/>
-          <w:sz w:val="24"/>
-          <w:szCs w:val="24"/>
-        </w:rPr>
-        <w:t xml:space="preserve">121) = 5.06, </w:t>
+        <w:t xml:space="preserve">(121) = 5.06, </w:t>
       </w:r>
       <w:r>
         <w:rPr>
@@ -20694,7 +21448,7 @@
         <w:t>).</w:t>
       </w:r>
     </w:p>
-    <w:bookmarkEnd w:id="2"/>
+    <w:bookmarkEnd w:id="1"/>
     <w:p>
       <w:pPr>
         <w:spacing w:after="0" w:line="480" w:lineRule="auto"/>
@@ -25550,7 +26304,7 @@
         </w:rPr>
         <w:t xml:space="preserve">card </w:t>
       </w:r>
-      <w:bookmarkStart w:id="3" w:name="_Hlk137128087"/>
+      <w:bookmarkStart w:id="2" w:name="_Hlk137128087"/>
       <w:r>
         <w:rPr>
           <w:rFonts w:ascii="Times New Roman" w:hAnsi="Times New Roman" w:cs="Times New Roman"/>
@@ -25561,7 +26315,7 @@
         </w:rPr>
         <w:t>–</w:t>
       </w:r>
-      <w:bookmarkEnd w:id="3"/>
+      <w:bookmarkEnd w:id="2"/>
       <w:r>
         <w:rPr>
           <w:rFonts w:ascii="Times New Roman" w:hAnsi="Times New Roman" w:cs="Times New Roman"/>
@@ -27355,25 +28109,7 @@
           <w:sz w:val="24"/>
           <w:szCs w:val="24"/>
         </w:rPr>
-        <w:t xml:space="preserve">, Janes, </w:t>
-      </w:r>
-      <w:proofErr w:type="spellStart"/>
-      <w:r>
-        <w:rPr>
-          <w:rFonts w:ascii="Times New Roman" w:hAnsi="Times New Roman" w:cs="Times New Roman"/>
-          <w:sz w:val="24"/>
-          <w:szCs w:val="24"/>
-        </w:rPr>
-        <w:t>Witherby</w:t>
-      </w:r>
-      <w:proofErr w:type="spellEnd"/>
-      <w:r>
-        <w:rPr>
-          <w:rFonts w:ascii="Times New Roman" w:hAnsi="Times New Roman" w:cs="Times New Roman"/>
-          <w:sz w:val="24"/>
-          <w:szCs w:val="24"/>
-        </w:rPr>
-        <w:t>, and Tauber (in press) investigated whether JOLs would also be reactive on category</w:t>
+        <w:t>, Janes, Witherby, and Tauber (in press) investigated whether JOLs would also be reactive on category</w:t>
       </w:r>
       <w:r>
         <w:rPr>
@@ -27464,27 +28200,7 @@
           <w:sz w:val="24"/>
           <w:szCs w:val="24"/>
         </w:rPr>
-        <w:t xml:space="preserve">; see </w:t>
-      </w:r>
-      <w:proofErr w:type="spellStart"/>
-      <w:r>
-        <w:rPr>
-          <w:rFonts w:ascii="Times New Roman" w:hAnsi="Times New Roman" w:cs="Times New Roman"/>
-          <w:iCs/>
-          <w:sz w:val="24"/>
-          <w:szCs w:val="24"/>
-        </w:rPr>
-        <w:t>Bieman</w:t>
-      </w:r>
-      <w:proofErr w:type="spellEnd"/>
-      <w:r>
-        <w:rPr>
-          <w:rFonts w:ascii="Times New Roman" w:hAnsi="Times New Roman" w:cs="Times New Roman"/>
-          <w:iCs/>
-          <w:sz w:val="24"/>
-          <w:szCs w:val="24"/>
-        </w:rPr>
-        <w:t xml:space="preserve">-Copland &amp; </w:t>
+        <w:t xml:space="preserve">; see Bieman-Copland &amp; </w:t>
       </w:r>
       <w:proofErr w:type="spellStart"/>
       <w:r>
@@ -30337,7 +31053,7 @@
         </w:rPr>
         <w:t>402</w:t>
       </w:r>
-      <w:bookmarkStart w:id="4" w:name="_Hlk137041070"/>
+      <w:bookmarkStart w:id="3" w:name="_Hlk137041070"/>
       <w:r>
         <w:rPr>
           <w:rFonts w:ascii="Times New Roman" w:hAnsi="Times New Roman" w:cs="Times New Roman"/>
@@ -30346,7 +31062,7 @@
         </w:rPr>
         <w:t>–</w:t>
       </w:r>
-      <w:bookmarkEnd w:id="4"/>
+      <w:bookmarkEnd w:id="3"/>
       <w:r>
         <w:rPr>
           <w:rFonts w:ascii="Times New Roman" w:hAnsi="Times New Roman" w:cs="Times New Roman"/>
@@ -39137,42 +39853,8 @@
 </w:document>
 </file>
 
-<file path=word/commentsExtensible.xml><?xml version="1.0" encoding="utf-8"?>
-<w16cex:commentsExtensible xmlns:wpc="http://schemas.microsoft.com/office/word/2010/wordprocessingCanvas" xmlns:cx="http://schemas.microsoft.com/office/drawing/2014/chartex" xmlns:cx1="http://schemas.microsoft.com/office/drawing/2015/9/8/chartex" xmlns:cx2="http://schemas.microsoft.com/office/drawing/2015/10/21/chartex" xmlns:cx3="http://schemas.microsoft.com/office/drawing/2016/5/9/chartex" xmlns:cx4="http://schemas.microsoft.com/office/drawing/2016/5/10/chartex" xmlns:cx5="http://schemas.microsoft.com/office/drawing/2016/5/11/chartex" xmlns:cx6="http://schemas.microsoft.com/office/drawing/2016/5/12/chartex" xmlns:cx7="http://schemas.microsoft.com/office/drawing/2016/5/13/chartex" xmlns:cx8="http://schemas.microsoft.com/office/drawing/2016/5/14/chartex" xmlns:cr="http://schemas.microsoft.com/office/comments/2020/reactions" xmlns:mc="http://schemas.openxmlformats.org/markup-compatibility/2006" xmlns:aink="http://schemas.microsoft.com/office/drawing/2016/ink" xmlns:am3d="http://schemas.microsoft.com/office/drawing/2017/model3d" xmlns:o="urn:schemas-microsoft-com:office:office" xmlns:oel="http://schemas.microsoft.com/office/2019/extlst" xmlns:r="http://schemas.openxmlformats.org/officeDocument/2006/relationships" xmlns:m="http://schemas.openxmlformats.org/officeDocument/2006/math" xmlns:v="urn:schemas-microsoft-com:vml" xmlns:wp14="http://schemas.microsoft.com/office/word/2010/wordprocessingDrawing" xmlns:wp="http://schemas.openxmlformats.org/drawingml/2006/wordprocessingDrawing" xmlns:w10="urn:schemas-microsoft-com:office:word" xmlns:w="http://schemas.openxmlformats.org/wordprocessingml/2006/main" xmlns:w14="http://schemas.microsoft.com/office/word/2010/wordml" xmlns:w15="http://schemas.microsoft.com/office/word/2012/wordml" xmlns:w16cex="http://schemas.microsoft.com/office/word/2018/wordml/cex" xmlns:w16cid="http://schemas.microsoft.com/office/word/2016/wordml/cid" xmlns:w16="http://schemas.microsoft.com/office/word/2018/wordml" xmlns:w16sdtdh="http://schemas.microsoft.com/office/word/2020/wordml/sdtdatahash" xmlns:w16se="http://schemas.microsoft.com/office/word/2015/wordml/symex" xmlns:wpg="http://schemas.microsoft.com/office/word/2010/wordprocessingGroup" xmlns:wpi="http://schemas.microsoft.com/office/word/2010/wordprocessingInk" xmlns:wne="http://schemas.microsoft.com/office/word/2006/wordml" xmlns:wps="http://schemas.microsoft.com/office/word/2010/wordprocessingShape" mc:Ignorable="w14 w15 w16se w16cid w16 w16cex w16sdtdh cr wp14">
-  <w16cex:commentExtensible w16cex:durableId="28AF0623" w16cex:dateUtc="2023-09-15T21:34:00Z">
-    <w16cex:extLst>
-      <w16:ext w16:uri="{CE6994B0-6A32-4C9F-8C6B-6E91EDA988CE}">
-        <cr:reactions xmlns:cr="http://schemas.microsoft.com/office/comments/2020/reactions">
-          <cr:reaction reactionType="1">
-            <cr:reactionInfo dateUtc="2023-09-21T18:54:30Z">
-              <cr:user userId="1401e3e00133cd3c" userProvider="Windows Live" userName="Mark Huff"/>
-            </cr:reactionInfo>
-          </cr:reaction>
-        </cr:reactions>
-      </w16:ext>
-    </w16cex:extLst>
-  </w16cex:commentExtensible>
-  <w16cex:commentExtensible w16cex:durableId="28AF070B" w16cex:dateUtc="2023-09-15T21:38:00Z"/>
-  <w16cex:commentExtensible w16cex:durableId="28A70DD6" w16cex:dateUtc="2023-09-09T20:29:00Z">
-    <w16cex:extLst>
-      <w16:ext w16:uri="{CE6994B0-6A32-4C9F-8C6B-6E91EDA988CE}">
-        <cr:reactions xmlns:cr="http://schemas.microsoft.com/office/comments/2020/reactions">
-          <cr:reaction reactionType="1">
-            <cr:reactionInfo dateUtc="2023-09-21T20:00:46Z">
-              <cr:user userId="1401e3e00133cd3c" userProvider="Windows Live" userName="Mark Huff"/>
-            </cr:reactionInfo>
-          </cr:reaction>
-        </cr:reactions>
-      </w16:ext>
-    </w16cex:extLst>
-  </w16cex:commentExtensible>
-  <w16cex:commentExtensible w16cex:durableId="28A8259D" w16cex:dateUtc="2023-09-10T16:23:00Z"/>
-  <w16cex:commentExtensible w16cex:durableId="28B6DF23" w16cex:dateUtc="2023-09-21T20:26:00Z"/>
-</w16cex:commentsExtensible>
-</file>
-
 <file path=word/endnotes.xml><?xml version="1.0" encoding="utf-8"?>
-<w:endnotes xmlns:wpc="http://schemas.microsoft.com/office/word/2010/wordprocessingCanvas" xmlns:cx="http://schemas.microsoft.com/office/drawing/2014/chartex" xmlns:cx1="http://schemas.microsoft.com/office/drawing/2015/9/8/chartex" xmlns:cx2="http://schemas.microsoft.com/office/drawing/2015/10/21/chartex" xmlns:cx3="http://schemas.microsoft.com/office/drawing/2016/5/9/chartex" xmlns:cx4="http://schemas.microsoft.com/office/drawing/2016/5/10/chartex" xmlns:cx5="http://schemas.microsoft.com/office/drawing/2016/5/11/chartex" xmlns:cx6="http://schemas.microsoft.com/office/drawing/2016/5/12/chartex" xmlns:cx7="http://schemas.microsoft.com/office/drawing/2016/5/13/chartex" xmlns:cx8="http://schemas.microsoft.com/office/drawing/2016/5/14/chartex" xmlns:mc="http://schemas.openxmlformats.org/markup-compatibility/2006" xmlns:aink="http://schemas.microsoft.com/office/drawing/2016/ink" xmlns:am3d="http://schemas.microsoft.com/office/drawing/2017/model3d" xmlns:o="urn:schemas-microsoft-com:office:office" xmlns:r="http://schemas.openxmlformats.org/officeDocument/2006/relationships" xmlns:m="http://schemas.openxmlformats.org/officeDocument/2006/math" xmlns:v="urn:schemas-microsoft-com:vml" xmlns:wp14="http://schemas.microsoft.com/office/word/2010/wordprocessingDrawing" xmlns:wp="http://schemas.openxmlformats.org/drawingml/2006/wordprocessingDrawing" xmlns:w10="urn:schemas-microsoft-com:office:word" xmlns:w="http://schemas.openxmlformats.org/wordprocessingml/2006/main" xmlns:w14="http://schemas.microsoft.com/office/word/2010/wordml" xmlns:w15="http://schemas.microsoft.com/office/word/2012/wordml" xmlns:w16cid="http://schemas.microsoft.com/office/word/2016/wordml/cid" xmlns:w16se="http://schemas.microsoft.com/office/word/2015/wordml/symex" xmlns:wpg="http://schemas.microsoft.com/office/word/2010/wordprocessingGroup" xmlns:wpi="http://schemas.microsoft.com/office/word/2010/wordprocessingInk" xmlns:wne="http://schemas.microsoft.com/office/word/2006/wordml" xmlns:wps="http://schemas.microsoft.com/office/word/2010/wordprocessingShape" mc:Ignorable="w14 w15 w16se w16cid wp14">
+<w:endnotes xmlns:wpc="http://schemas.microsoft.com/office/word/2010/wordprocessingCanvas" xmlns:cx="http://schemas.microsoft.com/office/drawing/2014/chartex" xmlns:cx1="http://schemas.microsoft.com/office/drawing/2015/9/8/chartex" xmlns:cx2="http://schemas.microsoft.com/office/drawing/2015/10/21/chartex" xmlns:cx3="http://schemas.microsoft.com/office/drawing/2016/5/9/chartex" xmlns:cx4="http://schemas.microsoft.com/office/drawing/2016/5/10/chartex" xmlns:cx5="http://schemas.microsoft.com/office/drawing/2016/5/11/chartex" xmlns:cx6="http://schemas.microsoft.com/office/drawing/2016/5/12/chartex" xmlns:cx7="http://schemas.microsoft.com/office/drawing/2016/5/13/chartex" xmlns:cx8="http://schemas.microsoft.com/office/drawing/2016/5/14/chartex" xmlns:mc="http://schemas.openxmlformats.org/markup-compatibility/2006" xmlns:aink="http://schemas.microsoft.com/office/drawing/2016/ink" xmlns:am3d="http://schemas.microsoft.com/office/drawing/2017/model3d" xmlns:o="urn:schemas-microsoft-com:office:office" xmlns:oel="http://schemas.microsoft.com/office/2019/extlst" xmlns:r="http://schemas.openxmlformats.org/officeDocument/2006/relationships" xmlns:m="http://schemas.openxmlformats.org/officeDocument/2006/math" xmlns:v="urn:schemas-microsoft-com:vml" xmlns:wp14="http://schemas.microsoft.com/office/word/2010/wordprocessingDrawing" xmlns:wp="http://schemas.openxmlformats.org/drawingml/2006/wordprocessingDrawing" xmlns:w10="urn:schemas-microsoft-com:office:word" xmlns:w="http://schemas.openxmlformats.org/wordprocessingml/2006/main" xmlns:w14="http://schemas.microsoft.com/office/word/2010/wordml" xmlns:w15="http://schemas.microsoft.com/office/word/2012/wordml" xmlns:w16cex="http://schemas.microsoft.com/office/word/2018/wordml/cex" xmlns:w16cid="http://schemas.microsoft.com/office/word/2016/wordml/cid" xmlns:w16="http://schemas.microsoft.com/office/word/2018/wordml" xmlns:w16sdtdh="http://schemas.microsoft.com/office/word/2020/wordml/sdtdatahash" xmlns:w16se="http://schemas.microsoft.com/office/word/2015/wordml/symex" xmlns:wpg="http://schemas.microsoft.com/office/word/2010/wordprocessingGroup" xmlns:wpi="http://schemas.microsoft.com/office/word/2010/wordprocessingInk" xmlns:wne="http://schemas.microsoft.com/office/word/2006/wordml" xmlns:wps="http://schemas.microsoft.com/office/word/2010/wordprocessingShape" mc:Ignorable="w14 w15 w16se w16cid w16 w16cex w16sdtdh wp14">
   <w:endnote w:type="separator" w:id="-1">
     <w:p>
       <w:pPr>
@@ -39197,7 +39879,7 @@
 </file>
 
 <file path=word/footnotes.xml><?xml version="1.0" encoding="utf-8"?>
-<w:footnotes xmlns:wpc="http://schemas.microsoft.com/office/word/2010/wordprocessingCanvas" xmlns:cx="http://schemas.microsoft.com/office/drawing/2014/chartex" xmlns:cx1="http://schemas.microsoft.com/office/drawing/2015/9/8/chartex" xmlns:cx2="http://schemas.microsoft.com/office/drawing/2015/10/21/chartex" xmlns:cx3="http://schemas.microsoft.com/office/drawing/2016/5/9/chartex" xmlns:cx4="http://schemas.microsoft.com/office/drawing/2016/5/10/chartex" xmlns:cx5="http://schemas.microsoft.com/office/drawing/2016/5/11/chartex" xmlns:cx6="http://schemas.microsoft.com/office/drawing/2016/5/12/chartex" xmlns:cx7="http://schemas.microsoft.com/office/drawing/2016/5/13/chartex" xmlns:cx8="http://schemas.microsoft.com/office/drawing/2016/5/14/chartex" xmlns:mc="http://schemas.openxmlformats.org/markup-compatibility/2006" xmlns:aink="http://schemas.microsoft.com/office/drawing/2016/ink" xmlns:am3d="http://schemas.microsoft.com/office/drawing/2017/model3d" xmlns:o="urn:schemas-microsoft-com:office:office" xmlns:r="http://schemas.openxmlformats.org/officeDocument/2006/relationships" xmlns:m="http://schemas.openxmlformats.org/officeDocument/2006/math" xmlns:v="urn:schemas-microsoft-com:vml" xmlns:wp14="http://schemas.microsoft.com/office/word/2010/wordprocessingDrawing" xmlns:wp="http://schemas.openxmlformats.org/drawingml/2006/wordprocessingDrawing" xmlns:w10="urn:schemas-microsoft-com:office:word" xmlns:w="http://schemas.openxmlformats.org/wordprocessingml/2006/main" xmlns:w14="http://schemas.microsoft.com/office/word/2010/wordml" xmlns:w15="http://schemas.microsoft.com/office/word/2012/wordml" xmlns:w16cid="http://schemas.microsoft.com/office/word/2016/wordml/cid" xmlns:w16se="http://schemas.microsoft.com/office/word/2015/wordml/symex" xmlns:wpg="http://schemas.microsoft.com/office/word/2010/wordprocessingGroup" xmlns:wpi="http://schemas.microsoft.com/office/word/2010/wordprocessingInk" xmlns:wne="http://schemas.microsoft.com/office/word/2006/wordml" xmlns:wps="http://schemas.microsoft.com/office/word/2010/wordprocessingShape" mc:Ignorable="w14 w15 w16se w16cid wp14">
+<w:footnotes xmlns:wpc="http://schemas.microsoft.com/office/word/2010/wordprocessingCanvas" xmlns:cx="http://schemas.microsoft.com/office/drawing/2014/chartex" xmlns:cx1="http://schemas.microsoft.com/office/drawing/2015/9/8/chartex" xmlns:cx2="http://schemas.microsoft.com/office/drawing/2015/10/21/chartex" xmlns:cx3="http://schemas.microsoft.com/office/drawing/2016/5/9/chartex" xmlns:cx4="http://schemas.microsoft.com/office/drawing/2016/5/10/chartex" xmlns:cx5="http://schemas.microsoft.com/office/drawing/2016/5/11/chartex" xmlns:cx6="http://schemas.microsoft.com/office/drawing/2016/5/12/chartex" xmlns:cx7="http://schemas.microsoft.com/office/drawing/2016/5/13/chartex" xmlns:cx8="http://schemas.microsoft.com/office/drawing/2016/5/14/chartex" xmlns:mc="http://schemas.openxmlformats.org/markup-compatibility/2006" xmlns:aink="http://schemas.microsoft.com/office/drawing/2016/ink" xmlns:am3d="http://schemas.microsoft.com/office/drawing/2017/model3d" xmlns:o="urn:schemas-microsoft-com:office:office" xmlns:oel="http://schemas.microsoft.com/office/2019/extlst" xmlns:r="http://schemas.openxmlformats.org/officeDocument/2006/relationships" xmlns:m="http://schemas.openxmlformats.org/officeDocument/2006/math" xmlns:v="urn:schemas-microsoft-com:vml" xmlns:wp14="http://schemas.microsoft.com/office/word/2010/wordprocessingDrawing" xmlns:wp="http://schemas.openxmlformats.org/drawingml/2006/wordprocessingDrawing" xmlns:w10="urn:schemas-microsoft-com:office:word" xmlns:w="http://schemas.openxmlformats.org/wordprocessingml/2006/main" xmlns:w14="http://schemas.microsoft.com/office/word/2010/wordml" xmlns:w15="http://schemas.microsoft.com/office/word/2012/wordml" xmlns:w16cex="http://schemas.microsoft.com/office/word/2018/wordml/cex" xmlns:w16cid="http://schemas.microsoft.com/office/word/2016/wordml/cid" xmlns:w16="http://schemas.microsoft.com/office/word/2018/wordml" xmlns:w16sdtdh="http://schemas.microsoft.com/office/word/2020/wordml/sdtdatahash" xmlns:w16se="http://schemas.microsoft.com/office/word/2015/wordml/symex" xmlns:wpg="http://schemas.microsoft.com/office/word/2010/wordprocessingGroup" xmlns:wpi="http://schemas.microsoft.com/office/word/2010/wordprocessingInk" xmlns:wne="http://schemas.microsoft.com/office/word/2006/wordml" xmlns:wps="http://schemas.microsoft.com/office/word/2010/wordprocessingShape" mc:Ignorable="w14 w15 w16se w16cid w16 w16cex w16sdtdh wp14">
   <w:footnote w:type="separator" w:id="-1">
     <w:p>
       <w:pPr>
@@ -39222,7 +39904,7 @@
 </file>
 
 <file path=word/header1.xml><?xml version="1.0" encoding="utf-8"?>
-<w:hdr xmlns:wpc="http://schemas.microsoft.com/office/word/2010/wordprocessingCanvas" xmlns:cx="http://schemas.microsoft.com/office/drawing/2014/chartex" xmlns:cx1="http://schemas.microsoft.com/office/drawing/2015/9/8/chartex" xmlns:cx2="http://schemas.microsoft.com/office/drawing/2015/10/21/chartex" xmlns:cx3="http://schemas.microsoft.com/office/drawing/2016/5/9/chartex" xmlns:cx4="http://schemas.microsoft.com/office/drawing/2016/5/10/chartex" xmlns:cx5="http://schemas.microsoft.com/office/drawing/2016/5/11/chartex" xmlns:cx6="http://schemas.microsoft.com/office/drawing/2016/5/12/chartex" xmlns:cx7="http://schemas.microsoft.com/office/drawing/2016/5/13/chartex" xmlns:cx8="http://schemas.microsoft.com/office/drawing/2016/5/14/chartex" xmlns:mc="http://schemas.openxmlformats.org/markup-compatibility/2006" xmlns:aink="http://schemas.microsoft.com/office/drawing/2016/ink" xmlns:am3d="http://schemas.microsoft.com/office/drawing/2017/model3d" xmlns:o="urn:schemas-microsoft-com:office:office" xmlns:r="http://schemas.openxmlformats.org/officeDocument/2006/relationships" xmlns:m="http://schemas.openxmlformats.org/officeDocument/2006/math" xmlns:v="urn:schemas-microsoft-com:vml" xmlns:wp14="http://schemas.microsoft.com/office/word/2010/wordprocessingDrawing" xmlns:wp="http://schemas.openxmlformats.org/drawingml/2006/wordprocessingDrawing" xmlns:w10="urn:schemas-microsoft-com:office:word" xmlns:w="http://schemas.openxmlformats.org/wordprocessingml/2006/main" xmlns:w14="http://schemas.microsoft.com/office/word/2010/wordml" xmlns:w15="http://schemas.microsoft.com/office/word/2012/wordml" xmlns:w16cid="http://schemas.microsoft.com/office/word/2016/wordml/cid" xmlns:w16se="http://schemas.microsoft.com/office/word/2015/wordml/symex" xmlns:wpg="http://schemas.microsoft.com/office/word/2010/wordprocessingGroup" xmlns:wpi="http://schemas.microsoft.com/office/word/2010/wordprocessingInk" xmlns:wne="http://schemas.microsoft.com/office/word/2006/wordml" xmlns:wps="http://schemas.microsoft.com/office/word/2010/wordprocessingShape" mc:Ignorable="w14 w15 w16se w16cid wp14">
+<w:hdr xmlns:wpc="http://schemas.microsoft.com/office/word/2010/wordprocessingCanvas" xmlns:cx="http://schemas.microsoft.com/office/drawing/2014/chartex" xmlns:cx1="http://schemas.microsoft.com/office/drawing/2015/9/8/chartex" xmlns:cx2="http://schemas.microsoft.com/office/drawing/2015/10/21/chartex" xmlns:cx3="http://schemas.microsoft.com/office/drawing/2016/5/9/chartex" xmlns:cx4="http://schemas.microsoft.com/office/drawing/2016/5/10/chartex" xmlns:cx5="http://schemas.microsoft.com/office/drawing/2016/5/11/chartex" xmlns:cx6="http://schemas.microsoft.com/office/drawing/2016/5/12/chartex" xmlns:cx7="http://schemas.microsoft.com/office/drawing/2016/5/13/chartex" xmlns:cx8="http://schemas.microsoft.com/office/drawing/2016/5/14/chartex" xmlns:mc="http://schemas.openxmlformats.org/markup-compatibility/2006" xmlns:aink="http://schemas.microsoft.com/office/drawing/2016/ink" xmlns:am3d="http://schemas.microsoft.com/office/drawing/2017/model3d" xmlns:o="urn:schemas-microsoft-com:office:office" xmlns:oel="http://schemas.microsoft.com/office/2019/extlst" xmlns:r="http://schemas.openxmlformats.org/officeDocument/2006/relationships" xmlns:m="http://schemas.openxmlformats.org/officeDocument/2006/math" xmlns:v="urn:schemas-microsoft-com:vml" xmlns:wp14="http://schemas.microsoft.com/office/word/2010/wordprocessingDrawing" xmlns:wp="http://schemas.openxmlformats.org/drawingml/2006/wordprocessingDrawing" xmlns:w10="urn:schemas-microsoft-com:office:word" xmlns:w="http://schemas.openxmlformats.org/wordprocessingml/2006/main" xmlns:w14="http://schemas.microsoft.com/office/word/2010/wordml" xmlns:w15="http://schemas.microsoft.com/office/word/2012/wordml" xmlns:w16cex="http://schemas.microsoft.com/office/word/2018/wordml/cex" xmlns:w16cid="http://schemas.microsoft.com/office/word/2016/wordml/cid" xmlns:w16="http://schemas.microsoft.com/office/word/2018/wordml" xmlns:w16sdtdh="http://schemas.microsoft.com/office/word/2020/wordml/sdtdatahash" xmlns:w16se="http://schemas.microsoft.com/office/word/2015/wordml/symex" xmlns:wpg="http://schemas.microsoft.com/office/word/2010/wordprocessingGroup" xmlns:wpi="http://schemas.microsoft.com/office/word/2010/wordprocessingInk" xmlns:wne="http://schemas.microsoft.com/office/word/2006/wordml" xmlns:wps="http://schemas.microsoft.com/office/word/2010/wordprocessingShape" mc:Ignorable="w14 w15 w16se w16cid w16 w16cex w16sdtdh wp14">
   <w:p>
     <w:pPr>
       <w:pStyle w:val="Header"/>
@@ -39322,7 +40004,7 @@
 </file>
 
 <file path=word/header2.xml><?xml version="1.0" encoding="utf-8"?>
-<w:hdr xmlns:wpc="http://schemas.microsoft.com/office/word/2010/wordprocessingCanvas" xmlns:cx="http://schemas.microsoft.com/office/drawing/2014/chartex" xmlns:cx1="http://schemas.microsoft.com/office/drawing/2015/9/8/chartex" xmlns:cx2="http://schemas.microsoft.com/office/drawing/2015/10/21/chartex" xmlns:cx3="http://schemas.microsoft.com/office/drawing/2016/5/9/chartex" xmlns:cx4="http://schemas.microsoft.com/office/drawing/2016/5/10/chartex" xmlns:cx5="http://schemas.microsoft.com/office/drawing/2016/5/11/chartex" xmlns:cx6="http://schemas.microsoft.com/office/drawing/2016/5/12/chartex" xmlns:cx7="http://schemas.microsoft.com/office/drawing/2016/5/13/chartex" xmlns:cx8="http://schemas.microsoft.com/office/drawing/2016/5/14/chartex" xmlns:mc="http://schemas.openxmlformats.org/markup-compatibility/2006" xmlns:aink="http://schemas.microsoft.com/office/drawing/2016/ink" xmlns:am3d="http://schemas.microsoft.com/office/drawing/2017/model3d" xmlns:o="urn:schemas-microsoft-com:office:office" xmlns:r="http://schemas.openxmlformats.org/officeDocument/2006/relationships" xmlns:m="http://schemas.openxmlformats.org/officeDocument/2006/math" xmlns:v="urn:schemas-microsoft-com:vml" xmlns:wp14="http://schemas.microsoft.com/office/word/2010/wordprocessingDrawing" xmlns:wp="http://schemas.openxmlformats.org/drawingml/2006/wordprocessingDrawing" xmlns:w10="urn:schemas-microsoft-com:office:word" xmlns:w="http://schemas.openxmlformats.org/wordprocessingml/2006/main" xmlns:w14="http://schemas.microsoft.com/office/word/2010/wordml" xmlns:w15="http://schemas.microsoft.com/office/word/2012/wordml" xmlns:w16cid="http://schemas.microsoft.com/office/word/2016/wordml/cid" xmlns:w16se="http://schemas.microsoft.com/office/word/2015/wordml/symex" xmlns:wpg="http://schemas.microsoft.com/office/word/2010/wordprocessingGroup" xmlns:wpi="http://schemas.microsoft.com/office/word/2010/wordprocessingInk" xmlns:wne="http://schemas.microsoft.com/office/word/2006/wordml" xmlns:wps="http://schemas.microsoft.com/office/word/2010/wordprocessingShape" mc:Ignorable="w14 w15 w16se w16cid wp14">
+<w:hdr xmlns:wpc="http://schemas.microsoft.com/office/word/2010/wordprocessingCanvas" xmlns:cx="http://schemas.microsoft.com/office/drawing/2014/chartex" xmlns:cx1="http://schemas.microsoft.com/office/drawing/2015/9/8/chartex" xmlns:cx2="http://schemas.microsoft.com/office/drawing/2015/10/21/chartex" xmlns:cx3="http://schemas.microsoft.com/office/drawing/2016/5/9/chartex" xmlns:cx4="http://schemas.microsoft.com/office/drawing/2016/5/10/chartex" xmlns:cx5="http://schemas.microsoft.com/office/drawing/2016/5/11/chartex" xmlns:cx6="http://schemas.microsoft.com/office/drawing/2016/5/12/chartex" xmlns:cx7="http://schemas.microsoft.com/office/drawing/2016/5/13/chartex" xmlns:cx8="http://schemas.microsoft.com/office/drawing/2016/5/14/chartex" xmlns:mc="http://schemas.openxmlformats.org/markup-compatibility/2006" xmlns:aink="http://schemas.microsoft.com/office/drawing/2016/ink" xmlns:am3d="http://schemas.microsoft.com/office/drawing/2017/model3d" xmlns:o="urn:schemas-microsoft-com:office:office" xmlns:oel="http://schemas.microsoft.com/office/2019/extlst" xmlns:r="http://schemas.openxmlformats.org/officeDocument/2006/relationships" xmlns:m="http://schemas.openxmlformats.org/officeDocument/2006/math" xmlns:v="urn:schemas-microsoft-com:vml" xmlns:wp14="http://schemas.microsoft.com/office/word/2010/wordprocessingDrawing" xmlns:wp="http://schemas.openxmlformats.org/drawingml/2006/wordprocessingDrawing" xmlns:w10="urn:schemas-microsoft-com:office:word" xmlns:w="http://schemas.openxmlformats.org/wordprocessingml/2006/main" xmlns:w14="http://schemas.microsoft.com/office/word/2010/wordml" xmlns:w15="http://schemas.microsoft.com/office/word/2012/wordml" xmlns:w16cex="http://schemas.microsoft.com/office/word/2018/wordml/cex" xmlns:w16cid="http://schemas.microsoft.com/office/word/2016/wordml/cid" xmlns:w16="http://schemas.microsoft.com/office/word/2018/wordml" xmlns:w16sdtdh="http://schemas.microsoft.com/office/word/2020/wordml/sdtdatahash" xmlns:w16se="http://schemas.microsoft.com/office/word/2015/wordml/symex" xmlns:wpg="http://schemas.microsoft.com/office/word/2010/wordprocessingGroup" xmlns:wpi="http://schemas.microsoft.com/office/word/2010/wordprocessingInk" xmlns:wne="http://schemas.microsoft.com/office/word/2006/wordml" xmlns:wps="http://schemas.microsoft.com/office/word/2010/wordprocessingShape" mc:Ignorable="w14 w15 w16se w16cid w16 w16cex w16sdtdh wp14">
   <w:p>
     <w:pPr>
       <w:pStyle w:val="Header"/>
@@ -39445,7 +40127,7 @@
 </file>
 
 <file path=word/styles.xml><?xml version="1.0" encoding="utf-8"?>
-<w:styles xmlns:mc="http://schemas.openxmlformats.org/markup-compatibility/2006" xmlns:r="http://schemas.openxmlformats.org/officeDocument/2006/relationships" xmlns:w="http://schemas.openxmlformats.org/wordprocessingml/2006/main" xmlns:w14="http://schemas.microsoft.com/office/word/2010/wordml" xmlns:w15="http://schemas.microsoft.com/office/word/2012/wordml" xmlns:w16cid="http://schemas.microsoft.com/office/word/2016/wordml/cid" xmlns:w16se="http://schemas.microsoft.com/office/word/2015/wordml/symex" mc:Ignorable="w14 w15 w16se w16cid">
+<w:styles xmlns:mc="http://schemas.openxmlformats.org/markup-compatibility/2006" xmlns:r="http://schemas.openxmlformats.org/officeDocument/2006/relationships" xmlns:w="http://schemas.openxmlformats.org/wordprocessingml/2006/main" xmlns:w14="http://schemas.microsoft.com/office/word/2010/wordml" xmlns:w15="http://schemas.microsoft.com/office/word/2012/wordml" xmlns:w16cex="http://schemas.microsoft.com/office/word/2018/wordml/cex" xmlns:w16cid="http://schemas.microsoft.com/office/word/2016/wordml/cid" xmlns:w16="http://schemas.microsoft.com/office/word/2018/wordml" xmlns:w16sdtdh="http://schemas.microsoft.com/office/word/2020/wordml/sdtdatahash" xmlns:w16se="http://schemas.microsoft.com/office/word/2015/wordml/symex" mc:Ignorable="w14 w15 w16se w16cid w16 w16cex w16sdtdh">
   <w:docDefaults>
     <w:rPrDefault>
       <w:rPr>
@@ -39461,7 +40143,7 @@
       </w:pPr>
     </w:pPrDefault>
   </w:docDefaults>
-  <w:latentStyles w:defLockedState="0" w:defUIPriority="99" w:defSemiHidden="0" w:defUnhideWhenUsed="0" w:defQFormat="0" w:count="375">
+  <w:latentStyles w:defLockedState="0" w:defUIPriority="99" w:defSemiHidden="0" w:defUnhideWhenUsed="0" w:defQFormat="0" w:count="376">
     <w:lsdException w:name="Normal" w:uiPriority="0" w:qFormat="1"/>
     <w:lsdException w:name="heading 1" w:uiPriority="9" w:qFormat="1"/>
     <w:lsdException w:name="heading 2" w:semiHidden="1" w:uiPriority="9" w:unhideWhenUsed="1" w:qFormat="1"/>
@@ -39837,6 +40519,7 @@
     <w:lsdException w:name="Smart Hyperlink" w:semiHidden="1" w:unhideWhenUsed="1"/>
     <w:lsdException w:name="Hashtag" w:semiHidden="1" w:unhideWhenUsed="1"/>
     <w:lsdException w:name="Unresolved Mention" w:semiHidden="1" w:unhideWhenUsed="1"/>
+    <w:lsdException w:name="Smart Link" w:semiHidden="1" w:unhideWhenUsed="1"/>
   </w:latentStyles>
   <w:style w:type="paragraph" w:default="1" w:styleId="Normal">
     <w:name w:val="Normal"/>
@@ -40395,7 +41078,7 @@
 </file>
 
 <file path=customXml/itemProps1.xml><?xml version="1.0" encoding="utf-8"?>
-<ds:datastoreItem xmlns:ds="http://schemas.openxmlformats.org/officeDocument/2006/customXml" ds:itemID="{CF82A3D1-99A7-41D2-802F-4A085C5E8FA6}">
+<ds:datastoreItem xmlns:ds="http://schemas.openxmlformats.org/officeDocument/2006/customXml" ds:itemID="{D0870687-CB88-4A03-942E-5A71461CE76F}">
   <ds:schemaRefs>
     <ds:schemaRef ds:uri="http://schemas.openxmlformats.org/officeDocument/2006/bibliography"/>
   </ds:schemaRefs>

</xml_diff>